<commit_message>
added test end obj diagrams
</commit_message>
<xml_diff>
--- a/Project Unit - Evidence.docx
+++ b/Project Unit - Evidence.docx
@@ -42,18 +42,813 @@
         <w:rPr>
           <w:rtl w:val="0"/>
         </w:rPr>
+        <w:t xml:space="preserve">P1 Group project - Education programming timeline</w:t>
+      </w:r>
+    </w:p>
+    <w:p>
+      <w:pPr>
+        <w:contextualSpacing w:val="0"/>
+        <w:rPr/>
+      </w:pPr>
+      <w:r>
+        <w:rPr>
+          <w:rtl w:val="0"/>
+        </w:rPr>
+      </w:r>
+    </w:p>
+    <w:p>
+      <w:pPr>
+        <w:contextualSpacing w:val="0"/>
+        <w:rPr/>
+      </w:pPr>
+      <w:r>
+        <w:rPr/>
+        <w:drawing>
+          <wp:inline distB="114300" distT="114300" distL="114300" distR="114300">
+            <wp:extent cx="5731200" cy="4254500"/>
+            <wp:effectExtent b="0" l="0" r="0" t="0"/>
+            <wp:docPr descr="Screen Shot 2017-10-01 at 11.51.38.png" id="16" name="image41.png"/>
+            <a:graphic>
+              <a:graphicData uri="http://schemas.openxmlformats.org/drawingml/2006/picture">
+                <pic:pic>
+                  <pic:nvPicPr>
+                    <pic:cNvPr descr="Screen Shot 2017-10-01 at 11.51.38.png" id="0" name="image41.png"/>
+                    <pic:cNvPicPr preferRelativeResize="0"/>
+                  </pic:nvPicPr>
+                  <pic:blipFill>
+                    <a:blip r:embed="rId5"/>
+                    <a:srcRect b="0" l="0" r="0" t="0"/>
+                    <a:stretch>
+                      <a:fillRect/>
+                    </a:stretch>
+                  </pic:blipFill>
+                  <pic:spPr>
+                    <a:xfrm>
+                      <a:off x="0" y="0"/>
+                      <a:ext cx="5731200" cy="4254500"/>
+                    </a:xfrm>
+                    <a:prstGeom prst="rect"/>
+                    <a:ln/>
+                  </pic:spPr>
+                </pic:pic>
+              </a:graphicData>
+            </a:graphic>
+          </wp:inline>
+        </w:drawing>
+      </w:r>
+      <w:r>
+        <w:rPr>
+          <w:rtl w:val="0"/>
+        </w:rPr>
+      </w:r>
+    </w:p>
+    <w:p>
+      <w:pPr>
+        <w:contextualSpacing w:val="0"/>
+        <w:rPr/>
+      </w:pPr>
+      <w:r>
+        <w:rPr>
+          <w:rtl w:val="0"/>
+        </w:rPr>
+      </w:r>
+    </w:p>
+    <w:p>
+      <w:pPr>
+        <w:contextualSpacing w:val="0"/>
+        <w:rPr/>
+      </w:pPr>
+      <w:r>
+        <w:rPr>
+          <w:rtl w:val="0"/>
+        </w:rPr>
+        <w:t xml:space="preserve">P2 Group Project Brief</w:t>
+      </w:r>
+    </w:p>
+    <w:p>
+      <w:pPr>
+        <w:contextualSpacing w:val="0"/>
+        <w:rPr/>
+      </w:pPr>
+      <w:r>
+        <w:rPr>
+          <w:rtl w:val="0"/>
+        </w:rPr>
+      </w:r>
+    </w:p>
+    <w:p>
+      <w:pPr>
+        <w:contextualSpacing w:val="0"/>
+        <w:rPr/>
+      </w:pPr>
+      <w:r>
+        <w:rPr/>
+        <w:drawing>
+          <wp:inline distB="114300" distT="114300" distL="114300" distR="114300">
+            <wp:extent cx="5731200" cy="2463800"/>
+            <wp:effectExtent b="0" l="0" r="0" t="0"/>
+            <wp:docPr descr="Screen Shot 2017-10-01 at 11.59.53.png" id="4" name="image13.png"/>
+            <a:graphic>
+              <a:graphicData uri="http://schemas.openxmlformats.org/drawingml/2006/picture">
+                <pic:pic>
+                  <pic:nvPicPr>
+                    <pic:cNvPr descr="Screen Shot 2017-10-01 at 11.59.53.png" id="0" name="image13.png"/>
+                    <pic:cNvPicPr preferRelativeResize="0"/>
+                  </pic:nvPicPr>
+                  <pic:blipFill>
+                    <a:blip r:embed="rId6"/>
+                    <a:srcRect b="0" l="0" r="0" t="0"/>
+                    <a:stretch>
+                      <a:fillRect/>
+                    </a:stretch>
+                  </pic:blipFill>
+                  <pic:spPr>
+                    <a:xfrm>
+                      <a:off x="0" y="0"/>
+                      <a:ext cx="5731200" cy="2463800"/>
+                    </a:xfrm>
+                    <a:prstGeom prst="rect"/>
+                    <a:ln/>
+                  </pic:spPr>
+                </pic:pic>
+              </a:graphicData>
+            </a:graphic>
+          </wp:inline>
+        </w:drawing>
+      </w:r>
+      <w:r>
+        <w:rPr>
+          <w:rtl w:val="0"/>
+        </w:rPr>
+      </w:r>
+    </w:p>
+    <w:p>
+      <w:pPr>
+        <w:contextualSpacing w:val="0"/>
+        <w:rPr>
+          <w:b w:val="1"/>
+          <w:i w:val="1"/>
+        </w:rPr>
+      </w:pPr>
+      <w:r>
+        <w:rPr>
+          <w:rtl w:val="0"/>
+        </w:rPr>
+      </w:r>
+    </w:p>
+    <w:p>
+      <w:pPr>
+        <w:contextualSpacing w:val="0"/>
+        <w:rPr/>
+      </w:pPr>
+      <w:r>
+        <w:rPr>
+          <w:rtl w:val="0"/>
+        </w:rPr>
+        <w:t xml:space="preserve">P 3 MOSCOW board</w:t>
+      </w:r>
+    </w:p>
+    <w:p>
+      <w:pPr>
+        <w:contextualSpacing w:val="0"/>
+        <w:rPr/>
+      </w:pPr>
+      <w:r>
+        <w:rPr/>
+        <w:drawing>
+          <wp:inline distB="114300" distT="114300" distL="114300" distR="114300">
+            <wp:extent cx="5731200" cy="2857500"/>
+            <wp:effectExtent b="0" l="0" r="0" t="0"/>
+            <wp:docPr descr="Screen Shot 2017-10-01 at 12.02.18.png" id="5" name="image19.png"/>
+            <a:graphic>
+              <a:graphicData uri="http://schemas.openxmlformats.org/drawingml/2006/picture">
+                <pic:pic>
+                  <pic:nvPicPr>
+                    <pic:cNvPr descr="Screen Shot 2017-10-01 at 12.02.18.png" id="0" name="image19.png"/>
+                    <pic:cNvPicPr preferRelativeResize="0"/>
+                  </pic:nvPicPr>
+                  <pic:blipFill>
+                    <a:blip r:embed="rId7"/>
+                    <a:srcRect b="0" l="0" r="0" t="0"/>
+                    <a:stretch>
+                      <a:fillRect/>
+                    </a:stretch>
+                  </pic:blipFill>
+                  <pic:spPr>
+                    <a:xfrm>
+                      <a:off x="0" y="0"/>
+                      <a:ext cx="5731200" cy="2857500"/>
+                    </a:xfrm>
+                    <a:prstGeom prst="rect"/>
+                    <a:ln/>
+                  </pic:spPr>
+                </pic:pic>
+              </a:graphicData>
+            </a:graphic>
+          </wp:inline>
+        </w:drawing>
+      </w:r>
+      <w:r>
+        <w:rPr>
+          <w:rtl w:val="0"/>
+        </w:rPr>
+      </w:r>
+    </w:p>
+    <w:p>
+      <w:pPr>
+        <w:contextualSpacing w:val="0"/>
+        <w:rPr/>
+      </w:pPr>
+      <w:r>
+        <w:rPr/>
+        <w:drawing>
+          <wp:inline distB="114300" distT="114300" distL="114300" distR="114300">
+            <wp:extent cx="5731200" cy="2921000"/>
+            <wp:effectExtent b="0" l="0" r="0" t="0"/>
+            <wp:docPr descr="Screen Shot 2017-10-01 at 12.02.36.png" id="8" name="image22.png"/>
+            <a:graphic>
+              <a:graphicData uri="http://schemas.openxmlformats.org/drawingml/2006/picture">
+                <pic:pic>
+                  <pic:nvPicPr>
+                    <pic:cNvPr descr="Screen Shot 2017-10-01 at 12.02.36.png" id="0" name="image22.png"/>
+                    <pic:cNvPicPr preferRelativeResize="0"/>
+                  </pic:nvPicPr>
+                  <pic:blipFill>
+                    <a:blip r:embed="rId8"/>
+                    <a:srcRect b="0" l="0" r="0" t="0"/>
+                    <a:stretch>
+                      <a:fillRect/>
+                    </a:stretch>
+                  </pic:blipFill>
+                  <pic:spPr>
+                    <a:xfrm>
+                      <a:off x="0" y="0"/>
+                      <a:ext cx="5731200" cy="2921000"/>
+                    </a:xfrm>
+                    <a:prstGeom prst="rect"/>
+                    <a:ln/>
+                  </pic:spPr>
+                </pic:pic>
+              </a:graphicData>
+            </a:graphic>
+          </wp:inline>
+        </w:drawing>
+      </w:r>
+      <w:r>
+        <w:rPr>
+          <w:rtl w:val="0"/>
+        </w:rPr>
+      </w:r>
+    </w:p>
+    <w:p>
+      <w:pPr>
+        <w:contextualSpacing w:val="0"/>
+        <w:rPr/>
+      </w:pPr>
+      <w:r>
+        <w:rPr>
+          <w:rtl w:val="0"/>
+        </w:rPr>
+      </w:r>
+    </w:p>
+    <w:p>
+      <w:pPr>
+        <w:contextualSpacing w:val="0"/>
+        <w:rPr/>
+      </w:pPr>
+      <w:r>
+        <w:rPr>
+          <w:rtl w:val="0"/>
+        </w:rPr>
+        <w:t xml:space="preserve">P 4 Acceptance Criteria</w:t>
+      </w:r>
+    </w:p>
+    <w:p>
+      <w:pPr>
+        <w:contextualSpacing w:val="0"/>
+        <w:rPr/>
+      </w:pPr>
+      <w:r>
+        <w:rPr>
+          <w:rtl w:val="0"/>
+        </w:rPr>
+      </w:r>
+    </w:p>
+    <w:tbl>
+      <w:tblPr>
+        <w:tblStyle w:val="Table1"/>
+        <w:tblW w:w="9029.0" w:type="dxa"/>
+        <w:jc w:val="left"/>
+        <w:tblInd w:w="100.0" w:type="pct"/>
+        <w:tblBorders>
+          <w:top w:color="000000" w:space="0" w:sz="8" w:val="single"/>
+          <w:left w:color="000000" w:space="0" w:sz="8" w:val="single"/>
+          <w:bottom w:color="000000" w:space="0" w:sz="8" w:val="single"/>
+          <w:right w:color="000000" w:space="0" w:sz="8" w:val="single"/>
+          <w:insideH w:color="000000" w:space="0" w:sz="8" w:val="single"/>
+          <w:insideV w:color="000000" w:space="0" w:sz="8" w:val="single"/>
+        </w:tblBorders>
+        <w:tblLayout w:type="fixed"/>
+        <w:tblLook w:val="0600"/>
+      </w:tblPr>
+      <w:tblGrid>
+        <w:gridCol w:w="3009.6666666666665"/>
+        <w:gridCol w:w="3009.6666666666665"/>
+        <w:gridCol w:w="3009.6666666666665"/>
+        <w:tblGridChange w:id="0">
+          <w:tblGrid>
+            <w:gridCol w:w="3009.6666666666665"/>
+            <w:gridCol w:w="3009.6666666666665"/>
+            <w:gridCol w:w="3009.6666666666665"/>
+          </w:tblGrid>
+        </w:tblGridChange>
+      </w:tblGrid>
+      <w:tr>
+        <w:tc>
+          <w:tcPr>
+            <w:shd w:fill="auto" w:val="clear"/>
+            <w:tcMar>
+              <w:top w:w="100.0" w:type="dxa"/>
+              <w:left w:w="100.0" w:type="dxa"/>
+              <w:bottom w:w="100.0" w:type="dxa"/>
+              <w:right w:w="100.0" w:type="dxa"/>
+            </w:tcMar>
+            <w:vAlign w:val="top"/>
+          </w:tcPr>
+          <w:p>
+            <w:pPr>
+              <w:keepNext w:val="0"/>
+              <w:keepLines w:val="0"/>
+              <w:widowControl w:val="0"/>
+              <w:pBdr>
+                <w:top w:space="0" w:sz="0" w:val="nil"/>
+                <w:left w:space="0" w:sz="0" w:val="nil"/>
+                <w:bottom w:space="0" w:sz="0" w:val="nil"/>
+                <w:right w:space="0" w:sz="0" w:val="nil"/>
+                <w:between w:space="0" w:sz="0" w:val="nil"/>
+              </w:pBdr>
+              <w:shd w:fill="auto" w:val="clear"/>
+              <w:spacing w:after="0" w:before="0" w:line="240" w:lineRule="auto"/>
+              <w:ind w:left="0" w:right="0" w:firstLine="0"/>
+              <w:contextualSpacing w:val="0"/>
+              <w:jc w:val="left"/>
+              <w:rPr/>
+            </w:pPr>
+            <w:r>
+              <w:rPr>
+                <w:rtl w:val="0"/>
+              </w:rPr>
+              <w:t xml:space="preserve">Acceptance Criteria</w:t>
+            </w:r>
+          </w:p>
+        </w:tc>
+        <w:tc>
+          <w:tcPr>
+            <w:shd w:fill="auto" w:val="clear"/>
+            <w:tcMar>
+              <w:top w:w="100.0" w:type="dxa"/>
+              <w:left w:w="100.0" w:type="dxa"/>
+              <w:bottom w:w="100.0" w:type="dxa"/>
+              <w:right w:w="100.0" w:type="dxa"/>
+            </w:tcMar>
+            <w:vAlign w:val="top"/>
+          </w:tcPr>
+          <w:p>
+            <w:pPr>
+              <w:keepNext w:val="0"/>
+              <w:keepLines w:val="0"/>
+              <w:widowControl w:val="0"/>
+              <w:pBdr>
+                <w:top w:space="0" w:sz="0" w:val="nil"/>
+                <w:left w:space="0" w:sz="0" w:val="nil"/>
+                <w:bottom w:space="0" w:sz="0" w:val="nil"/>
+                <w:right w:space="0" w:sz="0" w:val="nil"/>
+                <w:between w:space="0" w:sz="0" w:val="nil"/>
+              </w:pBdr>
+              <w:shd w:fill="auto" w:val="clear"/>
+              <w:spacing w:after="0" w:before="0" w:line="240" w:lineRule="auto"/>
+              <w:ind w:left="0" w:right="0" w:firstLine="0"/>
+              <w:contextualSpacing w:val="0"/>
+              <w:jc w:val="left"/>
+              <w:rPr/>
+            </w:pPr>
+            <w:r>
+              <w:rPr>
+                <w:rtl w:val="0"/>
+              </w:rPr>
+              <w:t xml:space="preserve">Expected Result/Output</w:t>
+            </w:r>
+          </w:p>
+        </w:tc>
+        <w:tc>
+          <w:tcPr>
+            <w:shd w:fill="auto" w:val="clear"/>
+            <w:tcMar>
+              <w:top w:w="100.0" w:type="dxa"/>
+              <w:left w:w="100.0" w:type="dxa"/>
+              <w:bottom w:w="100.0" w:type="dxa"/>
+              <w:right w:w="100.0" w:type="dxa"/>
+            </w:tcMar>
+            <w:vAlign w:val="top"/>
+          </w:tcPr>
+          <w:p>
+            <w:pPr>
+              <w:keepNext w:val="0"/>
+              <w:keepLines w:val="0"/>
+              <w:widowControl w:val="0"/>
+              <w:pBdr>
+                <w:top w:space="0" w:sz="0" w:val="nil"/>
+                <w:left w:space="0" w:sz="0" w:val="nil"/>
+                <w:bottom w:space="0" w:sz="0" w:val="nil"/>
+                <w:right w:space="0" w:sz="0" w:val="nil"/>
+                <w:between w:space="0" w:sz="0" w:val="nil"/>
+              </w:pBdr>
+              <w:shd w:fill="auto" w:val="clear"/>
+              <w:spacing w:after="0" w:before="0" w:line="240" w:lineRule="auto"/>
+              <w:ind w:left="0" w:right="0" w:firstLine="0"/>
+              <w:contextualSpacing w:val="0"/>
+              <w:jc w:val="left"/>
+              <w:rPr/>
+            </w:pPr>
+            <w:r>
+              <w:rPr>
+                <w:rtl w:val="0"/>
+              </w:rPr>
+              <w:t xml:space="preserve">Pass/Fail</w:t>
+            </w:r>
+          </w:p>
+        </w:tc>
+      </w:tr>
+      <w:tr>
+        <w:tc>
+          <w:tcPr>
+            <w:shd w:fill="auto" w:val="clear"/>
+            <w:tcMar>
+              <w:top w:w="100.0" w:type="dxa"/>
+              <w:left w:w="100.0" w:type="dxa"/>
+              <w:bottom w:w="100.0" w:type="dxa"/>
+              <w:right w:w="100.0" w:type="dxa"/>
+            </w:tcMar>
+            <w:vAlign w:val="top"/>
+          </w:tcPr>
+          <w:p>
+            <w:pPr>
+              <w:keepNext w:val="0"/>
+              <w:keepLines w:val="0"/>
+              <w:widowControl w:val="0"/>
+              <w:pBdr>
+                <w:top w:space="0" w:sz="0" w:val="nil"/>
+                <w:left w:space="0" w:sz="0" w:val="nil"/>
+                <w:bottom w:space="0" w:sz="0" w:val="nil"/>
+                <w:right w:space="0" w:sz="0" w:val="nil"/>
+                <w:between w:space="0" w:sz="0" w:val="nil"/>
+              </w:pBdr>
+              <w:shd w:fill="auto" w:val="clear"/>
+              <w:spacing w:after="0" w:before="0" w:line="240" w:lineRule="auto"/>
+              <w:ind w:left="0" w:right="0" w:firstLine="0"/>
+              <w:contextualSpacing w:val="0"/>
+              <w:jc w:val="left"/>
+              <w:rPr/>
+            </w:pPr>
+            <w:r>
+              <w:rPr>
+                <w:rtl w:val="0"/>
+              </w:rPr>
+              <w:t xml:space="preserve">A user can choose between programing language </w:t>
+            </w:r>
+          </w:p>
+        </w:tc>
+        <w:tc>
+          <w:tcPr>
+            <w:shd w:fill="auto" w:val="clear"/>
+            <w:tcMar>
+              <w:top w:w="100.0" w:type="dxa"/>
+              <w:left w:w="100.0" w:type="dxa"/>
+              <w:bottom w:w="100.0" w:type="dxa"/>
+              <w:right w:w="100.0" w:type="dxa"/>
+            </w:tcMar>
+            <w:vAlign w:val="top"/>
+          </w:tcPr>
+          <w:p>
+            <w:pPr>
+              <w:keepNext w:val="0"/>
+              <w:keepLines w:val="0"/>
+              <w:widowControl w:val="0"/>
+              <w:pBdr>
+                <w:top w:space="0" w:sz="0" w:val="nil"/>
+                <w:left w:space="0" w:sz="0" w:val="nil"/>
+                <w:bottom w:space="0" w:sz="0" w:val="nil"/>
+                <w:right w:space="0" w:sz="0" w:val="nil"/>
+                <w:between w:space="0" w:sz="0" w:val="nil"/>
+              </w:pBdr>
+              <w:shd w:fill="auto" w:val="clear"/>
+              <w:spacing w:after="0" w:before="0" w:line="240" w:lineRule="auto"/>
+              <w:ind w:left="0" w:right="0" w:firstLine="0"/>
+              <w:contextualSpacing w:val="0"/>
+              <w:jc w:val="left"/>
+              <w:rPr/>
+            </w:pPr>
+            <w:r>
+              <w:rPr>
+                <w:rtl w:val="0"/>
+              </w:rPr>
+              <w:t xml:space="preserve">User click on the icon on the timeline</w:t>
+            </w:r>
+          </w:p>
+        </w:tc>
+        <w:tc>
+          <w:tcPr>
+            <w:shd w:fill="auto" w:val="clear"/>
+            <w:tcMar>
+              <w:top w:w="100.0" w:type="dxa"/>
+              <w:left w:w="100.0" w:type="dxa"/>
+              <w:bottom w:w="100.0" w:type="dxa"/>
+              <w:right w:w="100.0" w:type="dxa"/>
+            </w:tcMar>
+            <w:vAlign w:val="top"/>
+          </w:tcPr>
+          <w:p>
+            <w:pPr>
+              <w:keepNext w:val="0"/>
+              <w:keepLines w:val="0"/>
+              <w:widowControl w:val="0"/>
+              <w:pBdr>
+                <w:top w:space="0" w:sz="0" w:val="nil"/>
+                <w:left w:space="0" w:sz="0" w:val="nil"/>
+                <w:bottom w:space="0" w:sz="0" w:val="nil"/>
+                <w:right w:space="0" w:sz="0" w:val="nil"/>
+                <w:between w:space="0" w:sz="0" w:val="nil"/>
+              </w:pBdr>
+              <w:shd w:fill="auto" w:val="clear"/>
+              <w:spacing w:after="0" w:before="0" w:line="240" w:lineRule="auto"/>
+              <w:ind w:left="0" w:right="0" w:firstLine="0"/>
+              <w:contextualSpacing w:val="0"/>
+              <w:jc w:val="left"/>
+              <w:rPr/>
+            </w:pPr>
+            <w:r>
+              <w:rPr>
+                <w:rtl w:val="0"/>
+              </w:rPr>
+              <w:t xml:space="preserve">Pass</w:t>
+            </w:r>
+          </w:p>
+        </w:tc>
+      </w:tr>
+      <w:tr>
+        <w:tc>
+          <w:tcPr>
+            <w:shd w:fill="auto" w:val="clear"/>
+            <w:tcMar>
+              <w:top w:w="100.0" w:type="dxa"/>
+              <w:left w:w="100.0" w:type="dxa"/>
+              <w:bottom w:w="100.0" w:type="dxa"/>
+              <w:right w:w="100.0" w:type="dxa"/>
+            </w:tcMar>
+            <w:vAlign w:val="top"/>
+          </w:tcPr>
+          <w:p>
+            <w:pPr>
+              <w:keepNext w:val="0"/>
+              <w:keepLines w:val="0"/>
+              <w:widowControl w:val="0"/>
+              <w:pBdr>
+                <w:top w:space="0" w:sz="0" w:val="nil"/>
+                <w:left w:space="0" w:sz="0" w:val="nil"/>
+                <w:bottom w:space="0" w:sz="0" w:val="nil"/>
+                <w:right w:space="0" w:sz="0" w:val="nil"/>
+                <w:between w:space="0" w:sz="0" w:val="nil"/>
+              </w:pBdr>
+              <w:shd w:fill="auto" w:val="clear"/>
+              <w:spacing w:after="0" w:before="0" w:line="240" w:lineRule="auto"/>
+              <w:ind w:left="0" w:right="0" w:firstLine="0"/>
+              <w:contextualSpacing w:val="0"/>
+              <w:jc w:val="left"/>
+              <w:rPr/>
+            </w:pPr>
+            <w:r>
+              <w:rPr>
+                <w:rtl w:val="0"/>
+              </w:rPr>
+              <w:t xml:space="preserve">A use can see the programing language page by page</w:t>
+            </w:r>
+          </w:p>
+        </w:tc>
+        <w:tc>
+          <w:tcPr>
+            <w:shd w:fill="auto" w:val="clear"/>
+            <w:tcMar>
+              <w:top w:w="100.0" w:type="dxa"/>
+              <w:left w:w="100.0" w:type="dxa"/>
+              <w:bottom w:w="100.0" w:type="dxa"/>
+              <w:right w:w="100.0" w:type="dxa"/>
+            </w:tcMar>
+            <w:vAlign w:val="top"/>
+          </w:tcPr>
+          <w:p>
+            <w:pPr>
+              <w:keepNext w:val="0"/>
+              <w:keepLines w:val="0"/>
+              <w:widowControl w:val="0"/>
+              <w:pBdr>
+                <w:top w:space="0" w:sz="0" w:val="nil"/>
+                <w:left w:space="0" w:sz="0" w:val="nil"/>
+                <w:bottom w:space="0" w:sz="0" w:val="nil"/>
+                <w:right w:space="0" w:sz="0" w:val="nil"/>
+                <w:between w:space="0" w:sz="0" w:val="nil"/>
+              </w:pBdr>
+              <w:shd w:fill="auto" w:val="clear"/>
+              <w:spacing w:after="0" w:before="0" w:line="240" w:lineRule="auto"/>
+              <w:ind w:left="0" w:right="0" w:firstLine="0"/>
+              <w:contextualSpacing w:val="0"/>
+              <w:jc w:val="left"/>
+              <w:rPr/>
+            </w:pPr>
+            <w:r>
+              <w:rPr>
+                <w:rtl w:val="0"/>
+              </w:rPr>
+              <w:t xml:space="preserve">Use click the back or next button to see the next language</w:t>
+            </w:r>
+          </w:p>
+        </w:tc>
+        <w:tc>
+          <w:tcPr>
+            <w:shd w:fill="auto" w:val="clear"/>
+            <w:tcMar>
+              <w:top w:w="100.0" w:type="dxa"/>
+              <w:left w:w="100.0" w:type="dxa"/>
+              <w:bottom w:w="100.0" w:type="dxa"/>
+              <w:right w:w="100.0" w:type="dxa"/>
+            </w:tcMar>
+            <w:vAlign w:val="top"/>
+          </w:tcPr>
+          <w:p>
+            <w:pPr>
+              <w:keepNext w:val="0"/>
+              <w:keepLines w:val="0"/>
+              <w:widowControl w:val="0"/>
+              <w:pBdr>
+                <w:top w:space="0" w:sz="0" w:val="nil"/>
+                <w:left w:space="0" w:sz="0" w:val="nil"/>
+                <w:bottom w:space="0" w:sz="0" w:val="nil"/>
+                <w:right w:space="0" w:sz="0" w:val="nil"/>
+                <w:between w:space="0" w:sz="0" w:val="nil"/>
+              </w:pBdr>
+              <w:shd w:fill="auto" w:val="clear"/>
+              <w:spacing w:after="0" w:before="0" w:line="240" w:lineRule="auto"/>
+              <w:ind w:left="0" w:right="0" w:firstLine="0"/>
+              <w:contextualSpacing w:val="0"/>
+              <w:jc w:val="left"/>
+              <w:rPr/>
+            </w:pPr>
+            <w:r>
+              <w:rPr>
+                <w:rtl w:val="0"/>
+              </w:rPr>
+              <w:t xml:space="preserve">Pass</w:t>
+            </w:r>
+          </w:p>
+        </w:tc>
+      </w:tr>
+      <w:tr>
+        <w:tc>
+          <w:tcPr>
+            <w:shd w:fill="auto" w:val="clear"/>
+            <w:tcMar>
+              <w:top w:w="100.0" w:type="dxa"/>
+              <w:left w:w="100.0" w:type="dxa"/>
+              <w:bottom w:w="100.0" w:type="dxa"/>
+              <w:right w:w="100.0" w:type="dxa"/>
+            </w:tcMar>
+            <w:vAlign w:val="top"/>
+          </w:tcPr>
+          <w:p>
+            <w:pPr>
+              <w:keepNext w:val="0"/>
+              <w:keepLines w:val="0"/>
+              <w:widowControl w:val="0"/>
+              <w:pBdr>
+                <w:top w:space="0" w:sz="0" w:val="nil"/>
+                <w:left w:space="0" w:sz="0" w:val="nil"/>
+                <w:bottom w:space="0" w:sz="0" w:val="nil"/>
+                <w:right w:space="0" w:sz="0" w:val="nil"/>
+                <w:between w:space="0" w:sz="0" w:val="nil"/>
+              </w:pBdr>
+              <w:shd w:fill="auto" w:val="clear"/>
+              <w:spacing w:after="0" w:before="0" w:line="240" w:lineRule="auto"/>
+              <w:ind w:left="0" w:right="0" w:firstLine="0"/>
+              <w:contextualSpacing w:val="0"/>
+              <w:jc w:val="left"/>
+              <w:rPr/>
+            </w:pPr>
+            <w:r>
+              <w:rPr>
+                <w:rtl w:val="0"/>
+              </w:rPr>
+              <w:t xml:space="preserve">A user can move on the timeline </w:t>
+            </w:r>
+          </w:p>
+        </w:tc>
+        <w:tc>
+          <w:tcPr>
+            <w:shd w:fill="auto" w:val="clear"/>
+            <w:tcMar>
+              <w:top w:w="100.0" w:type="dxa"/>
+              <w:left w:w="100.0" w:type="dxa"/>
+              <w:bottom w:w="100.0" w:type="dxa"/>
+              <w:right w:w="100.0" w:type="dxa"/>
+            </w:tcMar>
+            <w:vAlign w:val="top"/>
+          </w:tcPr>
+          <w:p>
+            <w:pPr>
+              <w:keepNext w:val="0"/>
+              <w:keepLines w:val="0"/>
+              <w:widowControl w:val="0"/>
+              <w:pBdr>
+                <w:top w:space="0" w:sz="0" w:val="nil"/>
+                <w:left w:space="0" w:sz="0" w:val="nil"/>
+                <w:bottom w:space="0" w:sz="0" w:val="nil"/>
+                <w:right w:space="0" w:sz="0" w:val="nil"/>
+                <w:between w:space="0" w:sz="0" w:val="nil"/>
+              </w:pBdr>
+              <w:shd w:fill="auto" w:val="clear"/>
+              <w:spacing w:after="0" w:before="0" w:line="240" w:lineRule="auto"/>
+              <w:ind w:left="0" w:right="0" w:firstLine="0"/>
+              <w:contextualSpacing w:val="0"/>
+              <w:jc w:val="left"/>
+              <w:rPr/>
+            </w:pPr>
+            <w:r>
+              <w:rPr>
+                <w:rtl w:val="0"/>
+              </w:rPr>
+              <w:t xml:space="preserve">User click on the next/prev button on the timeline</w:t>
+            </w:r>
+          </w:p>
+        </w:tc>
+        <w:tc>
+          <w:tcPr>
+            <w:shd w:fill="auto" w:val="clear"/>
+            <w:tcMar>
+              <w:top w:w="100.0" w:type="dxa"/>
+              <w:left w:w="100.0" w:type="dxa"/>
+              <w:bottom w:w="100.0" w:type="dxa"/>
+              <w:right w:w="100.0" w:type="dxa"/>
+            </w:tcMar>
+            <w:vAlign w:val="top"/>
+          </w:tcPr>
+          <w:p>
+            <w:pPr>
+              <w:keepNext w:val="0"/>
+              <w:keepLines w:val="0"/>
+              <w:widowControl w:val="0"/>
+              <w:pBdr>
+                <w:top w:space="0" w:sz="0" w:val="nil"/>
+                <w:left w:space="0" w:sz="0" w:val="nil"/>
+                <w:bottom w:space="0" w:sz="0" w:val="nil"/>
+                <w:right w:space="0" w:sz="0" w:val="nil"/>
+                <w:between w:space="0" w:sz="0" w:val="nil"/>
+              </w:pBdr>
+              <w:shd w:fill="auto" w:val="clear"/>
+              <w:spacing w:after="0" w:before="0" w:line="240" w:lineRule="auto"/>
+              <w:ind w:left="0" w:right="0" w:firstLine="0"/>
+              <w:contextualSpacing w:val="0"/>
+              <w:jc w:val="left"/>
+              <w:rPr/>
+            </w:pPr>
+            <w:r>
+              <w:rPr>
+                <w:rtl w:val="0"/>
+              </w:rPr>
+              <w:t xml:space="preserve">Pass</w:t>
+            </w:r>
+          </w:p>
+        </w:tc>
+      </w:tr>
+    </w:tbl>
+    <w:p>
+      <w:pPr>
+        <w:contextualSpacing w:val="0"/>
+        <w:rPr/>
+      </w:pPr>
+      <w:r>
+        <w:rPr>
+          <w:rtl w:val="0"/>
+        </w:rPr>
+      </w:r>
+    </w:p>
+    <w:p>
+      <w:pPr>
+        <w:contextualSpacing w:val="0"/>
+        <w:rPr/>
+      </w:pPr>
+      <w:r>
+        <w:rPr>
+          <w:rtl w:val="0"/>
+        </w:rPr>
         <w:t xml:space="preserve">P 5 Site Map</w:t>
-      </w:r>
-    </w:p>
-    <w:p>
-      <w:pPr>
-        <w:contextualSpacing w:val="0"/>
-        <w:rPr/>
-      </w:pPr>
-      <w:r>
-        <w:rPr>
-          <w:rtl w:val="0"/>
-        </w:rPr>
       </w:r>
     </w:p>
     <w:p>
@@ -67,16 +862,16 @@
           <wp:inline distB="114300" distT="114300" distL="114300" distR="114300">
             <wp:extent cx="5731200" cy="2667000"/>
             <wp:effectExtent b="0" l="0" r="0" t="0"/>
-            <wp:docPr descr="Site_map.jpg" id="10" name="image22.jpg"/>
+            <wp:docPr descr="Site_map.jpg" id="9" name="image23.jpg"/>
             <a:graphic>
               <a:graphicData uri="http://schemas.openxmlformats.org/drawingml/2006/picture">
                 <pic:pic>
                   <pic:nvPicPr>
-                    <pic:cNvPr descr="Site_map.jpg" id="0" name="image22.jpg"/>
+                    <pic:cNvPr descr="Site_map.jpg" id="0" name="image23.jpg"/>
                     <pic:cNvPicPr preferRelativeResize="0"/>
                   </pic:nvPicPr>
                   <pic:blipFill>
-                    <a:blip r:embed="rId5"/>
+                    <a:blip r:embed="rId9"/>
                     <a:srcRect b="0" l="0" r="0" t="0"/>
                     <a:stretch>
                       <a:fillRect/>
@@ -170,16 +965,16 @@
           <wp:inline distB="114300" distT="114300" distL="114300" distR="114300">
             <wp:extent cx="3815808" cy="2433638"/>
             <wp:effectExtent b="0" l="0" r="0" t="0"/>
-            <wp:docPr descr="Screen Shot 2017-08-23 at 12.05.06.png" id="2" name="image12.png"/>
+            <wp:docPr descr="Screen Shot 2017-08-23 at 12.05.06.png" id="2" name="image10.png"/>
             <a:graphic>
               <a:graphicData uri="http://schemas.openxmlformats.org/drawingml/2006/picture">
                 <pic:pic>
                   <pic:nvPicPr>
-                    <pic:cNvPr descr="Screen Shot 2017-08-23 at 12.05.06.png" id="0" name="image12.png"/>
+                    <pic:cNvPr descr="Screen Shot 2017-08-23 at 12.05.06.png" id="0" name="image10.png"/>
                     <pic:cNvPicPr preferRelativeResize="0"/>
                   </pic:nvPicPr>
                   <pic:blipFill>
-                    <a:blip r:embed="rId6"/>
+                    <a:blip r:embed="rId10"/>
                     <a:srcRect b="0" l="0" r="0" t="0"/>
                     <a:stretch>
                       <a:fillRect/>
@@ -217,16 +1012,16 @@
           <wp:inline distB="114300" distT="114300" distL="114300" distR="114300">
             <wp:extent cx="3830166" cy="2443163"/>
             <wp:effectExtent b="0" l="0" r="0" t="0"/>
-            <wp:docPr descr="Screen Shot 2017-08-23 at 12.04.11.png" id="8" name="image20.png"/>
+            <wp:docPr descr="Screen Shot 2017-08-23 at 12.04.11.png" id="7" name="image21.png"/>
             <a:graphic>
               <a:graphicData uri="http://schemas.openxmlformats.org/drawingml/2006/picture">
                 <pic:pic>
                   <pic:nvPicPr>
-                    <pic:cNvPr descr="Screen Shot 2017-08-23 at 12.04.11.png" id="0" name="image20.png"/>
+                    <pic:cNvPr descr="Screen Shot 2017-08-23 at 12.04.11.png" id="0" name="image21.png"/>
                     <pic:cNvPicPr preferRelativeResize="0"/>
                   </pic:nvPicPr>
                   <pic:blipFill>
-                    <a:blip r:embed="rId7"/>
+                    <a:blip r:embed="rId11"/>
                     <a:srcRect b="0" l="0" r="0" t="0"/>
                     <a:stretch>
                       <a:fillRect/>
@@ -262,6 +1057,404 @@
         <w:rPr>
           <w:rtl w:val="0"/>
         </w:rPr>
+        <w:t xml:space="preserve">P7 System interaction diagrams</w:t>
+      </w:r>
+    </w:p>
+    <w:p>
+      <w:pPr>
+        <w:contextualSpacing w:val="0"/>
+        <w:jc w:val="left"/>
+        <w:rPr/>
+      </w:pPr>
+      <w:r>
+        <w:rPr>
+          <w:rtl w:val="0"/>
+        </w:rPr>
+      </w:r>
+    </w:p>
+    <w:p>
+      <w:pPr>
+        <w:contextualSpacing w:val="0"/>
+        <w:jc w:val="left"/>
+        <w:rPr/>
+      </w:pPr>
+      <w:r>
+        <w:rPr/>
+        <w:drawing>
+          <wp:inline distB="114300" distT="114300" distL="114300" distR="114300">
+            <wp:extent cx="5731200" cy="5130800"/>
+            <wp:effectExtent b="0" l="0" r="0" t="0"/>
+            <wp:docPr descr="interaction diagram .png" id="23" name="image48.png"/>
+            <a:graphic>
+              <a:graphicData uri="http://schemas.openxmlformats.org/drawingml/2006/picture">
+                <pic:pic>
+                  <pic:nvPicPr>
+                    <pic:cNvPr descr="interaction diagram .png" id="0" name="image48.png"/>
+                    <pic:cNvPicPr preferRelativeResize="0"/>
+                  </pic:nvPicPr>
+                  <pic:blipFill>
+                    <a:blip r:embed="rId12"/>
+                    <a:srcRect b="0" l="0" r="0" t="0"/>
+                    <a:stretch>
+                      <a:fillRect/>
+                    </a:stretch>
+                  </pic:blipFill>
+                  <pic:spPr>
+                    <a:xfrm>
+                      <a:off x="0" y="0"/>
+                      <a:ext cx="5731200" cy="5130800"/>
+                    </a:xfrm>
+                    <a:prstGeom prst="rect"/>
+                    <a:ln/>
+                  </pic:spPr>
+                </pic:pic>
+              </a:graphicData>
+            </a:graphic>
+          </wp:inline>
+        </w:drawing>
+      </w:r>
+      <w:r>
+        <w:rPr>
+          <w:rtl w:val="0"/>
+        </w:rPr>
+      </w:r>
+    </w:p>
+    <w:p>
+      <w:pPr>
+        <w:contextualSpacing w:val="0"/>
+        <w:jc w:val="left"/>
+        <w:rPr/>
+      </w:pPr>
+      <w:r>
+        <w:rPr>
+          <w:rtl w:val="0"/>
+        </w:rPr>
+      </w:r>
+    </w:p>
+    <w:p>
+      <w:pPr>
+        <w:contextualSpacing w:val="0"/>
+        <w:jc w:val="left"/>
+        <w:rPr/>
+      </w:pPr>
+      <w:r>
+        <w:rPr>
+          <w:rtl w:val="0"/>
+        </w:rPr>
+        <w:t xml:space="preserve">P8 Object diagrams </w:t>
+      </w:r>
+    </w:p>
+    <w:p>
+      <w:pPr>
+        <w:contextualSpacing w:val="0"/>
+        <w:jc w:val="left"/>
+        <w:rPr/>
+      </w:pPr>
+      <w:r>
+        <w:rPr/>
+        <w:drawing>
+          <wp:inline distB="114300" distT="114300" distL="114300" distR="114300">
+            <wp:extent cx="5731200" cy="2654300"/>
+            <wp:effectExtent b="0" l="0" r="0" t="0"/>
+            <wp:docPr descr="object diagram I.jpg" id="22" name="image47.jpg"/>
+            <a:graphic>
+              <a:graphicData uri="http://schemas.openxmlformats.org/drawingml/2006/picture">
+                <pic:pic>
+                  <pic:nvPicPr>
+                    <pic:cNvPr descr="object diagram I.jpg" id="0" name="image47.jpg"/>
+                    <pic:cNvPicPr preferRelativeResize="0"/>
+                  </pic:nvPicPr>
+                  <pic:blipFill>
+                    <a:blip r:embed="rId13"/>
+                    <a:srcRect b="0" l="0" r="0" t="0"/>
+                    <a:stretch>
+                      <a:fillRect/>
+                    </a:stretch>
+                  </pic:blipFill>
+                  <pic:spPr>
+                    <a:xfrm>
+                      <a:off x="0" y="0"/>
+                      <a:ext cx="5731200" cy="2654300"/>
+                    </a:xfrm>
+                    <a:prstGeom prst="rect"/>
+                    <a:ln/>
+                  </pic:spPr>
+                </pic:pic>
+              </a:graphicData>
+            </a:graphic>
+          </wp:inline>
+        </w:drawing>
+      </w:r>
+      <w:r>
+        <w:rPr>
+          <w:rtl w:val="0"/>
+        </w:rPr>
+      </w:r>
+    </w:p>
+    <w:p>
+      <w:pPr>
+        <w:contextualSpacing w:val="0"/>
+        <w:jc w:val="left"/>
+        <w:rPr/>
+      </w:pPr>
+      <w:r>
+        <w:rPr/>
+        <w:drawing>
+          <wp:inline distB="114300" distT="114300" distL="114300" distR="114300">
+            <wp:extent cx="5731200" cy="1879600"/>
+            <wp:effectExtent b="0" l="0" r="0" t="0"/>
+            <wp:docPr descr="Copy of object diagram II.png" id="6" name="image20.png"/>
+            <a:graphic>
+              <a:graphicData uri="http://schemas.openxmlformats.org/drawingml/2006/picture">
+                <pic:pic>
+                  <pic:nvPicPr>
+                    <pic:cNvPr descr="Copy of object diagram II.png" id="0" name="image20.png"/>
+                    <pic:cNvPicPr preferRelativeResize="0"/>
+                  </pic:nvPicPr>
+                  <pic:blipFill>
+                    <a:blip r:embed="rId14"/>
+                    <a:srcRect b="0" l="0" r="0" t="0"/>
+                    <a:stretch>
+                      <a:fillRect/>
+                    </a:stretch>
+                  </pic:blipFill>
+                  <pic:spPr>
+                    <a:xfrm>
+                      <a:off x="0" y="0"/>
+                      <a:ext cx="5731200" cy="1879600"/>
+                    </a:xfrm>
+                    <a:prstGeom prst="rect"/>
+                    <a:ln/>
+                  </pic:spPr>
+                </pic:pic>
+              </a:graphicData>
+            </a:graphic>
+          </wp:inline>
+        </w:drawing>
+      </w:r>
+      <w:r>
+        <w:rPr>
+          <w:rtl w:val="0"/>
+        </w:rPr>
+      </w:r>
+    </w:p>
+    <w:p>
+      <w:pPr>
+        <w:contextualSpacing w:val="0"/>
+        <w:jc w:val="left"/>
+        <w:rPr/>
+      </w:pPr>
+      <w:r>
+        <w:rPr>
+          <w:rtl w:val="0"/>
+        </w:rPr>
+        <w:t xml:space="preserve">P9 Algorithms </w:t>
+      </w:r>
+    </w:p>
+    <w:p>
+      <w:pPr>
+        <w:contextualSpacing w:val="0"/>
+        <w:jc w:val="left"/>
+        <w:rPr/>
+      </w:pPr>
+      <w:r>
+        <w:rPr>
+          <w:rtl w:val="0"/>
+        </w:rPr>
+      </w:r>
+    </w:p>
+    <w:p>
+      <w:pPr>
+        <w:contextualSpacing w:val="0"/>
+        <w:jc w:val="left"/>
+        <w:rPr/>
+      </w:pPr>
+      <w:r>
+        <w:rPr>
+          <w:rtl w:val="0"/>
+        </w:rPr>
+        <w:t xml:space="preserve">In this algorithm check a number of array if the moves counter bigger than 4.</w:t>
+      </w:r>
+    </w:p>
+    <w:p>
+      <w:pPr>
+        <w:contextualSpacing w:val="0"/>
+        <w:jc w:val="left"/>
+        <w:rPr/>
+      </w:pPr>
+      <w:r>
+        <w:rPr>
+          <w:rtl w:val="0"/>
+        </w:rPr>
+        <w:t xml:space="preserve">If the win number is equal the player get the winner status end the game send a alert to the users with the winner name. </w:t>
+      </w:r>
+    </w:p>
+    <w:p>
+      <w:pPr>
+        <w:contextualSpacing w:val="0"/>
+        <w:jc w:val="left"/>
+        <w:rPr/>
+      </w:pPr>
+      <w:r>
+        <w:rPr/>
+        <w:drawing>
+          <wp:inline distB="114300" distT="114300" distL="114300" distR="114300">
+            <wp:extent cx="4316889" cy="1824038"/>
+            <wp:effectExtent b="0" l="0" r="0" t="0"/>
+            <wp:docPr descr="Screen Shot 2017-10-01 at 14.33.52.png" id="15" name="image35.png"/>
+            <a:graphic>
+              <a:graphicData uri="http://schemas.openxmlformats.org/drawingml/2006/picture">
+                <pic:pic>
+                  <pic:nvPicPr>
+                    <pic:cNvPr descr="Screen Shot 2017-10-01 at 14.33.52.png" id="0" name="image35.png"/>
+                    <pic:cNvPicPr preferRelativeResize="0"/>
+                  </pic:nvPicPr>
+                  <pic:blipFill>
+                    <a:blip r:embed="rId15"/>
+                    <a:srcRect b="0" l="0" r="0" t="0"/>
+                    <a:stretch>
+                      <a:fillRect/>
+                    </a:stretch>
+                  </pic:blipFill>
+                  <pic:spPr>
+                    <a:xfrm>
+                      <a:off x="0" y="0"/>
+                      <a:ext cx="4316889" cy="1824038"/>
+                    </a:xfrm>
+                    <a:prstGeom prst="rect"/>
+                    <a:ln/>
+                  </pic:spPr>
+                </pic:pic>
+              </a:graphicData>
+            </a:graphic>
+          </wp:inline>
+        </w:drawing>
+      </w:r>
+      <w:r>
+        <w:rPr>
+          <w:rtl w:val="0"/>
+        </w:rPr>
+      </w:r>
+    </w:p>
+    <w:p>
+      <w:pPr>
+        <w:contextualSpacing w:val="0"/>
+        <w:jc w:val="left"/>
+        <w:rPr/>
+      </w:pPr>
+      <w:r>
+        <w:rPr>
+          <w:rtl w:val="0"/>
+        </w:rPr>
+      </w:r>
+    </w:p>
+    <w:p>
+      <w:pPr>
+        <w:contextualSpacing w:val="0"/>
+        <w:jc w:val="left"/>
+        <w:rPr/>
+      </w:pPr>
+      <w:r>
+        <w:rPr>
+          <w:rtl w:val="0"/>
+        </w:rPr>
+        <w:t xml:space="preserve">In this algorithm check which player had the last step and swap to the next player.</w:t>
+      </w:r>
+    </w:p>
+    <w:p>
+      <w:pPr>
+        <w:contextualSpacing w:val="0"/>
+        <w:jc w:val="left"/>
+        <w:rPr/>
+      </w:pPr>
+      <w:r>
+        <w:rPr>
+          <w:rtl w:val="0"/>
+        </w:rPr>
+        <w:t xml:space="preserve">Also increase the player score and the move counter and calling another algorithm to check if the player score  is equal with one of the winner numbers.</w:t>
+      </w:r>
+    </w:p>
+    <w:p>
+      <w:pPr>
+        <w:contextualSpacing w:val="0"/>
+        <w:jc w:val="left"/>
+        <w:rPr/>
+      </w:pPr>
+      <w:r>
+        <w:rPr>
+          <w:rtl w:val="0"/>
+        </w:rPr>
+      </w:r>
+    </w:p>
+    <w:p>
+      <w:pPr>
+        <w:contextualSpacing w:val="0"/>
+        <w:jc w:val="left"/>
+        <w:rPr/>
+      </w:pPr>
+      <w:r>
+        <w:rPr/>
+        <w:drawing>
+          <wp:inline distB="114300" distT="114300" distL="114300" distR="114300">
+            <wp:extent cx="3952189" cy="2776538"/>
+            <wp:effectExtent b="0" l="0" r="0" t="0"/>
+            <wp:docPr descr="Screen Shot 2017-10-01 at 14.39.00.png" id="20" name="image45.png"/>
+            <a:graphic>
+              <a:graphicData uri="http://schemas.openxmlformats.org/drawingml/2006/picture">
+                <pic:pic>
+                  <pic:nvPicPr>
+                    <pic:cNvPr descr="Screen Shot 2017-10-01 at 14.39.00.png" id="0" name="image45.png"/>
+                    <pic:cNvPicPr preferRelativeResize="0"/>
+                  </pic:nvPicPr>
+                  <pic:blipFill>
+                    <a:blip r:embed="rId16"/>
+                    <a:srcRect b="0" l="0" r="0" t="0"/>
+                    <a:stretch>
+                      <a:fillRect/>
+                    </a:stretch>
+                  </pic:blipFill>
+                  <pic:spPr>
+                    <a:xfrm>
+                      <a:off x="0" y="0"/>
+                      <a:ext cx="3952189" cy="2776538"/>
+                    </a:xfrm>
+                    <a:prstGeom prst="rect"/>
+                    <a:ln/>
+                  </pic:spPr>
+                </pic:pic>
+              </a:graphicData>
+            </a:graphic>
+          </wp:inline>
+        </w:drawing>
+      </w:r>
+      <w:r>
+        <w:rPr>
+          <w:rtl w:val="0"/>
+        </w:rPr>
+      </w:r>
+    </w:p>
+    <w:p>
+      <w:pPr>
+        <w:contextualSpacing w:val="0"/>
+        <w:jc w:val="left"/>
+        <w:rPr/>
+      </w:pPr>
+      <w:r>
+        <w:rPr>
+          <w:rtl w:val="0"/>
+        </w:rPr>
+      </w:r>
+    </w:p>
+    <w:p>
+      <w:pPr>
+        <w:contextualSpacing w:val="0"/>
+        <w:jc w:val="left"/>
+        <w:rPr/>
+      </w:pPr>
+      <w:r>
+        <w:rPr>
+          <w:rtl w:val="0"/>
+        </w:rPr>
       </w:r>
     </w:p>
     <w:p>
@@ -299,16 +1492,16 @@
           <wp:inline distB="114300" distT="114300" distL="114300" distR="114300">
             <wp:extent cx="4595813" cy="1152770"/>
             <wp:effectExtent b="0" l="0" r="0" t="0"/>
-            <wp:docPr descr="Screen Shot 2017-08-23 at 12.39.05.png" id="9" name="image21.png"/>
+            <wp:docPr descr="Screen Shot 2017-08-23 at 12.39.05.png" id="18" name="image43.png"/>
             <a:graphic>
               <a:graphicData uri="http://schemas.openxmlformats.org/drawingml/2006/picture">
                 <pic:pic>
                   <pic:nvPicPr>
-                    <pic:cNvPr descr="Screen Shot 2017-08-23 at 12.39.05.png" id="0" name="image21.png"/>
+                    <pic:cNvPr descr="Screen Shot 2017-08-23 at 12.39.05.png" id="0" name="image43.png"/>
                     <pic:cNvPicPr preferRelativeResize="0"/>
                   </pic:nvPicPr>
                   <pic:blipFill>
-                    <a:blip r:embed="rId8"/>
+                    <a:blip r:embed="rId17"/>
                     <a:srcRect b="0" l="0" r="0" t="0"/>
                     <a:stretch>
                       <a:fillRect/>
@@ -383,16 +1576,16 @@
           <wp:inline distB="114300" distT="114300" distL="114300" distR="114300">
             <wp:extent cx="5731200" cy="3771900"/>
             <wp:effectExtent b="0" l="0" r="0" t="0"/>
-            <wp:docPr descr="Screen Shot 2017-08-23 at 14.17.54.png" id="5" name="image17.png"/>
+            <wp:docPr descr="Screen Shot 2017-08-23 at 14.17.54.png" id="12" name="image26.png"/>
             <a:graphic>
               <a:graphicData uri="http://schemas.openxmlformats.org/drawingml/2006/picture">
                 <pic:pic>
                   <pic:nvPicPr>
-                    <pic:cNvPr descr="Screen Shot 2017-08-23 at 14.17.54.png" id="0" name="image17.png"/>
+                    <pic:cNvPr descr="Screen Shot 2017-08-23 at 14.17.54.png" id="0" name="image26.png"/>
                     <pic:cNvPicPr preferRelativeResize="0"/>
                   </pic:nvPicPr>
                   <pic:blipFill>
-                    <a:blip r:embed="rId9"/>
+                    <a:blip r:embed="rId18"/>
                     <a:srcRect b="0" l="0" r="0" t="0"/>
                     <a:stretch>
                       <a:fillRect/>
@@ -464,16 +1657,16 @@
           <wp:inline distB="114300" distT="114300" distL="114300" distR="114300">
             <wp:extent cx="2795588" cy="4964258"/>
             <wp:effectExtent b="0" l="0" r="0" t="0"/>
-            <wp:docPr descr="20170823_142216.jpg" id="12" name="image24.jpg"/>
+            <wp:docPr descr="20170823_142216.jpg" id="26" name="image52.jpg"/>
             <a:graphic>
               <a:graphicData uri="http://schemas.openxmlformats.org/drawingml/2006/picture">
                 <pic:pic>
                   <pic:nvPicPr>
-                    <pic:cNvPr descr="20170823_142216.jpg" id="0" name="image24.jpg"/>
+                    <pic:cNvPr descr="20170823_142216.jpg" id="0" name="image52.jpg"/>
                     <pic:cNvPicPr preferRelativeResize="0"/>
                   </pic:nvPicPr>
                   <pic:blipFill>
-                    <a:blip r:embed="rId10"/>
+                    <a:blip r:embed="rId19"/>
                     <a:srcRect b="0" l="0" r="0" t="0"/>
                     <a:stretch>
                       <a:fillRect/>
@@ -522,16 +1715,16 @@
           <wp:inline distB="114300" distT="114300" distL="114300" distR="114300">
             <wp:extent cx="2858973" cy="5091112"/>
             <wp:effectExtent b="-1116069" l="1116069" r="1116069" t="-1116069"/>
-            <wp:docPr descr="20170823_142227.jpg" id="7" name="image19.jpg"/>
+            <wp:docPr descr="20170823_142227.jpg" id="25" name="image51.jpg"/>
             <a:graphic>
               <a:graphicData uri="http://schemas.openxmlformats.org/drawingml/2006/picture">
                 <pic:pic>
                   <pic:nvPicPr>
-                    <pic:cNvPr descr="20170823_142227.jpg" id="0" name="image19.jpg"/>
+                    <pic:cNvPr descr="20170823_142227.jpg" id="0" name="image51.jpg"/>
                     <pic:cNvPicPr preferRelativeResize="0"/>
                   </pic:nvPicPr>
                   <pic:blipFill>
-                    <a:blip r:embed="rId11"/>
+                    <a:blip r:embed="rId20"/>
                     <a:srcRect b="0" l="0" r="0" t="0"/>
                     <a:stretch>
                       <a:fillRect/>
@@ -614,16 +1807,16 @@
           <wp:inline distB="114300" distT="114300" distL="114300" distR="114300">
             <wp:extent cx="5014913" cy="1666084"/>
             <wp:effectExtent b="0" l="0" r="0" t="0"/>
-            <wp:docPr descr="Screen Shot 2017-08-23 at 12.42.02.png" id="1" name="image11.png"/>
+            <wp:docPr descr="Screen Shot 2017-08-23 at 12.42.02.png" id="19" name="image44.png"/>
             <a:graphic>
               <a:graphicData uri="http://schemas.openxmlformats.org/drawingml/2006/picture">
                 <pic:pic>
                   <pic:nvPicPr>
-                    <pic:cNvPr descr="Screen Shot 2017-08-23 at 12.42.02.png" id="0" name="image11.png"/>
+                    <pic:cNvPr descr="Screen Shot 2017-08-23 at 12.42.02.png" id="0" name="image44.png"/>
                     <pic:cNvPicPr preferRelativeResize="0"/>
                   </pic:nvPicPr>
                   <pic:blipFill>
-                    <a:blip r:embed="rId12"/>
+                    <a:blip r:embed="rId21"/>
                     <a:srcRect b="0" l="0" r="0" t="0"/>
                     <a:stretch>
                       <a:fillRect/>
@@ -683,16 +1876,16 @@
           <wp:inline distB="114300" distT="114300" distL="114300" distR="114300">
             <wp:extent cx="4919663" cy="1675300"/>
             <wp:effectExtent b="0" l="0" r="0" t="0"/>
-            <wp:docPr descr="Screen Shot 2017-08-23 at 12.42.19.png" id="11" name="image23.png"/>
+            <wp:docPr descr="Screen Shot 2017-08-23 at 12.42.19.png" id="11" name="image25.png"/>
             <a:graphic>
               <a:graphicData uri="http://schemas.openxmlformats.org/drawingml/2006/picture">
                 <pic:pic>
                   <pic:nvPicPr>
-                    <pic:cNvPr descr="Screen Shot 2017-08-23 at 12.42.19.png" id="0" name="image23.png"/>
+                    <pic:cNvPr descr="Screen Shot 2017-08-23 at 12.42.19.png" id="0" name="image25.png"/>
                     <pic:cNvPicPr preferRelativeResize="0"/>
                   </pic:nvPicPr>
                   <pic:blipFill>
-                    <a:blip r:embed="rId13"/>
+                    <a:blip r:embed="rId22"/>
                     <a:srcRect b="0" l="0" r="0" t="0"/>
                     <a:stretch>
                       <a:fillRect/>
@@ -767,16 +1960,16 @@
           <wp:inline distB="114300" distT="114300" distL="114300" distR="114300">
             <wp:extent cx="5731200" cy="1219200"/>
             <wp:effectExtent b="0" l="0" r="0" t="0"/>
-            <wp:docPr descr="Screen Shot 2017-08-23 at 12.49.44.png" id="4" name="image16.png"/>
+            <wp:docPr descr="Screen Shot 2017-08-23 at 12.49.44.png" id="3" name="image12.png"/>
             <a:graphic>
               <a:graphicData uri="http://schemas.openxmlformats.org/drawingml/2006/picture">
                 <pic:pic>
                   <pic:nvPicPr>
-                    <pic:cNvPr descr="Screen Shot 2017-08-23 at 12.49.44.png" id="0" name="image16.png"/>
+                    <pic:cNvPr descr="Screen Shot 2017-08-23 at 12.49.44.png" id="0" name="image12.png"/>
                     <pic:cNvPicPr preferRelativeResize="0"/>
                   </pic:nvPicPr>
                   <pic:blipFill>
-                    <a:blip r:embed="rId14"/>
+                    <a:blip r:embed="rId23"/>
                     <a:srcRect b="0" l="0" r="0" t="0"/>
                     <a:stretch>
                       <a:fillRect/>
@@ -814,16 +2007,16 @@
           <wp:inline distB="114300" distT="114300" distL="114300" distR="114300">
             <wp:extent cx="5731200" cy="1295400"/>
             <wp:effectExtent b="0" l="0" r="0" t="0"/>
-            <wp:docPr descr="Screen Shot 2017-08-23 at 12.50.22.png" id="6" name="image18.png"/>
+            <wp:docPr descr="Screen Shot 2017-08-23 at 12.50.22.png" id="24" name="image50.png"/>
             <a:graphic>
               <a:graphicData uri="http://schemas.openxmlformats.org/drawingml/2006/picture">
                 <pic:pic>
                   <pic:nvPicPr>
-                    <pic:cNvPr descr="Screen Shot 2017-08-23 at 12.50.22.png" id="0" name="image18.png"/>
+                    <pic:cNvPr descr="Screen Shot 2017-08-23 at 12.50.22.png" id="0" name="image50.png"/>
                     <pic:cNvPicPr preferRelativeResize="0"/>
                   </pic:nvPicPr>
                   <pic:blipFill>
-                    <a:blip r:embed="rId15"/>
+                    <a:blip r:embed="rId24"/>
                     <a:srcRect b="0" l="0" r="0" t="0"/>
                     <a:stretch>
                       <a:fillRect/>
@@ -898,16 +2091,16 @@
           <wp:inline distB="114300" distT="114300" distL="114300" distR="114300">
             <wp:extent cx="5731200" cy="1168400"/>
             <wp:effectExtent b="0" l="0" r="0" t="0"/>
-            <wp:docPr descr="Screen Shot 2017-08-23 at 12.52.21.png" id="3" name="image15.png"/>
+            <wp:docPr descr="Screen Shot 2017-08-23 at 12.52.21.png" id="14" name="image34.png"/>
             <a:graphic>
               <a:graphicData uri="http://schemas.openxmlformats.org/drawingml/2006/picture">
                 <pic:pic>
                   <pic:nvPicPr>
-                    <pic:cNvPr descr="Screen Shot 2017-08-23 at 12.52.21.png" id="0" name="image15.png"/>
+                    <pic:cNvPr descr="Screen Shot 2017-08-23 at 12.52.21.png" id="0" name="image34.png"/>
                     <pic:cNvPicPr preferRelativeResize="0"/>
                   </pic:nvPicPr>
                   <pic:blipFill>
-                    <a:blip r:embed="rId16"/>
+                    <a:blip r:embed="rId25"/>
                     <a:srcRect b="0" l="0" r="0" t="0"/>
                     <a:stretch>
                       <a:fillRect/>
@@ -927,6 +2120,1609 @@
           </wp:inline>
         </w:drawing>
       </w:r>
+      <w:r>
+        <w:rPr>
+          <w:rtl w:val="0"/>
+        </w:rPr>
+      </w:r>
+    </w:p>
+    <w:p>
+      <w:pPr>
+        <w:contextualSpacing w:val="0"/>
+        <w:jc w:val="left"/>
+        <w:rPr/>
+      </w:pPr>
+      <w:r>
+        <w:rPr>
+          <w:rtl w:val="0"/>
+        </w:rPr>
+      </w:r>
+    </w:p>
+    <w:p>
+      <w:pPr>
+        <w:contextualSpacing w:val="0"/>
+        <w:jc w:val="left"/>
+        <w:rPr/>
+      </w:pPr>
+      <w:r>
+        <w:rPr>
+          <w:rtl w:val="0"/>
+        </w:rPr>
+        <w:t xml:space="preserve">P16 API being used</w:t>
+      </w:r>
+    </w:p>
+    <w:p>
+      <w:pPr>
+        <w:contextualSpacing w:val="0"/>
+        <w:jc w:val="left"/>
+        <w:rPr/>
+      </w:pPr>
+      <w:r>
+        <w:rPr>
+          <w:rtl w:val="0"/>
+        </w:rPr>
+      </w:r>
+    </w:p>
+    <w:p>
+      <w:pPr>
+        <w:contextualSpacing w:val="0"/>
+        <w:jc w:val="left"/>
+        <w:rPr/>
+      </w:pPr>
+      <w:r>
+        <w:rPr/>
+        <w:drawing>
+          <wp:inline distB="114300" distT="114300" distL="114300" distR="114300">
+            <wp:extent cx="5731200" cy="3860800"/>
+            <wp:effectExtent b="0" l="0" r="0" t="0"/>
+            <wp:docPr descr="Screen Shot 2017-10-01 at 11.47.34.png" id="1" name="image7.png"/>
+            <a:graphic>
+              <a:graphicData uri="http://schemas.openxmlformats.org/drawingml/2006/picture">
+                <pic:pic>
+                  <pic:nvPicPr>
+                    <pic:cNvPr descr="Screen Shot 2017-10-01 at 11.47.34.png" id="0" name="image7.png"/>
+                    <pic:cNvPicPr preferRelativeResize="0"/>
+                  </pic:nvPicPr>
+                  <pic:blipFill>
+                    <a:blip r:embed="rId26"/>
+                    <a:srcRect b="0" l="0" r="0" t="0"/>
+                    <a:stretch>
+                      <a:fillRect/>
+                    </a:stretch>
+                  </pic:blipFill>
+                  <pic:spPr>
+                    <a:xfrm>
+                      <a:off x="0" y="0"/>
+                      <a:ext cx="5731200" cy="3860800"/>
+                    </a:xfrm>
+                    <a:prstGeom prst="rect"/>
+                    <a:ln/>
+                  </pic:spPr>
+                </pic:pic>
+              </a:graphicData>
+            </a:graphic>
+          </wp:inline>
+        </w:drawing>
+      </w:r>
+      <w:r>
+        <w:rPr>
+          <w:rtl w:val="0"/>
+        </w:rPr>
+      </w:r>
+    </w:p>
+    <w:p>
+      <w:pPr>
+        <w:contextualSpacing w:val="0"/>
+        <w:jc w:val="left"/>
+        <w:rPr/>
+      </w:pPr>
+      <w:r>
+        <w:rPr>
+          <w:rtl w:val="0"/>
+        </w:rPr>
+      </w:r>
+    </w:p>
+    <w:p>
+      <w:pPr>
+        <w:contextualSpacing w:val="0"/>
+        <w:jc w:val="left"/>
+        <w:rPr/>
+      </w:pPr>
+      <w:r>
+        <w:rPr>
+          <w:rtl w:val="0"/>
+        </w:rPr>
+      </w:r>
+    </w:p>
+    <w:p>
+      <w:pPr>
+        <w:contextualSpacing w:val="0"/>
+        <w:jc w:val="left"/>
+        <w:rPr/>
+      </w:pPr>
+      <w:r>
+        <w:rPr>
+          <w:rtl w:val="0"/>
+        </w:rPr>
+      </w:r>
+    </w:p>
+    <w:p>
+      <w:pPr>
+        <w:contextualSpacing w:val="0"/>
+        <w:jc w:val="left"/>
+        <w:rPr/>
+      </w:pPr>
+      <w:r>
+        <w:rPr>
+          <w:rtl w:val="0"/>
+        </w:rPr>
+      </w:r>
+    </w:p>
+    <w:p>
+      <w:pPr>
+        <w:contextualSpacing w:val="0"/>
+        <w:jc w:val="left"/>
+        <w:rPr/>
+      </w:pPr>
+      <w:r>
+        <w:rPr>
+          <w:rtl w:val="0"/>
+        </w:rPr>
+      </w:r>
+    </w:p>
+    <w:p>
+      <w:pPr>
+        <w:contextualSpacing w:val="0"/>
+        <w:jc w:val="left"/>
+        <w:rPr/>
+      </w:pPr>
+      <w:r>
+        <w:rPr>
+          <w:rtl w:val="0"/>
+        </w:rPr>
+      </w:r>
+    </w:p>
+    <w:p>
+      <w:pPr>
+        <w:contextualSpacing w:val="0"/>
+        <w:jc w:val="left"/>
+        <w:rPr/>
+      </w:pPr>
+      <w:r>
+        <w:rPr>
+          <w:rtl w:val="0"/>
+        </w:rPr>
+      </w:r>
+    </w:p>
+    <w:p>
+      <w:pPr>
+        <w:contextualSpacing w:val="0"/>
+        <w:jc w:val="left"/>
+        <w:rPr/>
+      </w:pPr>
+      <w:r>
+        <w:rPr>
+          <w:rtl w:val="0"/>
+        </w:rPr>
+      </w:r>
+    </w:p>
+    <w:p>
+      <w:pPr>
+        <w:contextualSpacing w:val="0"/>
+        <w:jc w:val="left"/>
+        <w:rPr/>
+      </w:pPr>
+      <w:r>
+        <w:rPr>
+          <w:rtl w:val="0"/>
+        </w:rPr>
+      </w:r>
+    </w:p>
+    <w:p>
+      <w:pPr>
+        <w:contextualSpacing w:val="0"/>
+        <w:jc w:val="left"/>
+        <w:rPr/>
+      </w:pPr>
+      <w:r>
+        <w:rPr>
+          <w:rtl w:val="0"/>
+        </w:rPr>
+      </w:r>
+    </w:p>
+    <w:p>
+      <w:pPr>
+        <w:contextualSpacing w:val="0"/>
+        <w:jc w:val="left"/>
+        <w:rPr/>
+      </w:pPr>
+      <w:r>
+        <w:rPr>
+          <w:rtl w:val="0"/>
+        </w:rPr>
+      </w:r>
+    </w:p>
+    <w:p>
+      <w:pPr>
+        <w:contextualSpacing w:val="0"/>
+        <w:jc w:val="left"/>
+        <w:rPr/>
+      </w:pPr>
+      <w:r>
+        <w:rPr>
+          <w:rtl w:val="0"/>
+        </w:rPr>
+      </w:r>
+    </w:p>
+    <w:p>
+      <w:pPr>
+        <w:contextualSpacing w:val="0"/>
+        <w:jc w:val="left"/>
+        <w:rPr/>
+      </w:pPr>
+      <w:r>
+        <w:rPr>
+          <w:rtl w:val="0"/>
+        </w:rPr>
+      </w:r>
+    </w:p>
+    <w:p>
+      <w:pPr>
+        <w:contextualSpacing w:val="0"/>
+        <w:jc w:val="left"/>
+        <w:rPr/>
+      </w:pPr>
+      <w:r>
+        <w:rPr>
+          <w:rtl w:val="0"/>
+        </w:rPr>
+      </w:r>
+    </w:p>
+    <w:p>
+      <w:pPr>
+        <w:contextualSpacing w:val="0"/>
+        <w:jc w:val="left"/>
+        <w:rPr/>
+      </w:pPr>
+      <w:r>
+        <w:rPr>
+          <w:rtl w:val="0"/>
+        </w:rPr>
+      </w:r>
+    </w:p>
+    <w:p>
+      <w:pPr>
+        <w:contextualSpacing w:val="0"/>
+        <w:jc w:val="left"/>
+        <w:rPr/>
+      </w:pPr>
+      <w:r>
+        <w:rPr>
+          <w:rtl w:val="0"/>
+        </w:rPr>
+      </w:r>
+    </w:p>
+    <w:p>
+      <w:pPr>
+        <w:contextualSpacing w:val="0"/>
+        <w:jc w:val="left"/>
+        <w:rPr/>
+      </w:pPr>
+      <w:r>
+        <w:rPr>
+          <w:rtl w:val="0"/>
+        </w:rPr>
+        <w:t xml:space="preserve">P17 Bug tracking report</w:t>
+      </w:r>
+    </w:p>
+    <w:p>
+      <w:pPr>
+        <w:contextualSpacing w:val="0"/>
+        <w:jc w:val="left"/>
+        <w:rPr/>
+      </w:pPr>
+      <w:r>
+        <w:rPr>
+          <w:rtl w:val="0"/>
+        </w:rPr>
+      </w:r>
+    </w:p>
+    <w:p>
+      <w:pPr>
+        <w:contextualSpacing w:val="0"/>
+        <w:jc w:val="left"/>
+        <w:rPr/>
+      </w:pPr>
+      <w:r>
+        <w:rPr>
+          <w:rtl w:val="0"/>
+        </w:rPr>
+      </w:r>
+    </w:p>
+    <w:tbl>
+      <w:tblPr>
+        <w:tblStyle w:val="Table2"/>
+        <w:tblW w:w="9029.0" w:type="dxa"/>
+        <w:jc w:val="left"/>
+        <w:tblInd w:w="100.0" w:type="pct"/>
+        <w:tblBorders>
+          <w:top w:color="000000" w:space="0" w:sz="8" w:val="single"/>
+          <w:left w:color="000000" w:space="0" w:sz="8" w:val="single"/>
+          <w:bottom w:color="000000" w:space="0" w:sz="8" w:val="single"/>
+          <w:right w:color="000000" w:space="0" w:sz="8" w:val="single"/>
+          <w:insideH w:color="000000" w:space="0" w:sz="8" w:val="single"/>
+          <w:insideV w:color="000000" w:space="0" w:sz="8" w:val="single"/>
+        </w:tblBorders>
+        <w:tblLayout w:type="fixed"/>
+        <w:tblLook w:val="0600"/>
+      </w:tblPr>
+      <w:tblGrid>
+        <w:gridCol w:w="2257.25"/>
+        <w:gridCol w:w="2257.25"/>
+        <w:gridCol w:w="2257.25"/>
+        <w:gridCol w:w="2257.25"/>
+        <w:tblGridChange w:id="0">
+          <w:tblGrid>
+            <w:gridCol w:w="2257.25"/>
+            <w:gridCol w:w="2257.25"/>
+            <w:gridCol w:w="2257.25"/>
+            <w:gridCol w:w="2257.25"/>
+          </w:tblGrid>
+        </w:tblGridChange>
+      </w:tblGrid>
+      <w:tr>
+        <w:tc>
+          <w:tcPr>
+            <w:shd w:fill="auto" w:val="clear"/>
+            <w:tcMar>
+              <w:top w:w="100.0" w:type="dxa"/>
+              <w:left w:w="100.0" w:type="dxa"/>
+              <w:bottom w:w="100.0" w:type="dxa"/>
+              <w:right w:w="100.0" w:type="dxa"/>
+            </w:tcMar>
+            <w:vAlign w:val="top"/>
+          </w:tcPr>
+          <w:p>
+            <w:pPr>
+              <w:keepNext w:val="0"/>
+              <w:keepLines w:val="0"/>
+              <w:widowControl w:val="0"/>
+              <w:pBdr>
+                <w:top w:space="0" w:sz="0" w:val="nil"/>
+                <w:left w:space="0" w:sz="0" w:val="nil"/>
+                <w:bottom w:space="0" w:sz="0" w:val="nil"/>
+                <w:right w:space="0" w:sz="0" w:val="nil"/>
+                <w:between w:space="0" w:sz="0" w:val="nil"/>
+              </w:pBdr>
+              <w:shd w:fill="auto" w:val="clear"/>
+              <w:spacing w:after="0" w:before="0" w:line="240" w:lineRule="auto"/>
+              <w:ind w:left="0" w:right="0" w:firstLine="0"/>
+              <w:contextualSpacing w:val="0"/>
+              <w:jc w:val="left"/>
+              <w:rPr/>
+            </w:pPr>
+            <w:r>
+              <w:rPr>
+                <w:rtl w:val="0"/>
+              </w:rPr>
+              <w:t xml:space="preserve">A user can search tv shows</w:t>
+            </w:r>
+          </w:p>
+        </w:tc>
+        <w:tc>
+          <w:tcPr>
+            <w:shd w:fill="auto" w:val="clear"/>
+            <w:tcMar>
+              <w:top w:w="100.0" w:type="dxa"/>
+              <w:left w:w="100.0" w:type="dxa"/>
+              <w:bottom w:w="100.0" w:type="dxa"/>
+              <w:right w:w="100.0" w:type="dxa"/>
+            </w:tcMar>
+            <w:vAlign w:val="top"/>
+          </w:tcPr>
+          <w:p>
+            <w:pPr>
+              <w:keepNext w:val="0"/>
+              <w:keepLines w:val="0"/>
+              <w:widowControl w:val="0"/>
+              <w:pBdr>
+                <w:top w:space="0" w:sz="0" w:val="nil"/>
+                <w:left w:space="0" w:sz="0" w:val="nil"/>
+                <w:bottom w:space="0" w:sz="0" w:val="nil"/>
+                <w:right w:space="0" w:sz="0" w:val="nil"/>
+                <w:between w:space="0" w:sz="0" w:val="nil"/>
+              </w:pBdr>
+              <w:shd w:fill="auto" w:val="clear"/>
+              <w:spacing w:after="0" w:before="0" w:line="240" w:lineRule="auto"/>
+              <w:ind w:left="0" w:right="0" w:firstLine="0"/>
+              <w:contextualSpacing w:val="0"/>
+              <w:jc w:val="left"/>
+              <w:rPr/>
+            </w:pPr>
+            <w:r>
+              <w:rPr>
+                <w:rtl w:val="0"/>
+              </w:rPr>
+              <w:t xml:space="preserve">Fail</w:t>
+            </w:r>
+          </w:p>
+        </w:tc>
+        <w:tc>
+          <w:tcPr>
+            <w:shd w:fill="auto" w:val="clear"/>
+            <w:tcMar>
+              <w:top w:w="100.0" w:type="dxa"/>
+              <w:left w:w="100.0" w:type="dxa"/>
+              <w:bottom w:w="100.0" w:type="dxa"/>
+              <w:right w:w="100.0" w:type="dxa"/>
+            </w:tcMar>
+            <w:vAlign w:val="top"/>
+          </w:tcPr>
+          <w:p>
+            <w:pPr>
+              <w:keepNext w:val="0"/>
+              <w:keepLines w:val="0"/>
+              <w:widowControl w:val="0"/>
+              <w:pBdr>
+                <w:top w:space="0" w:sz="0" w:val="nil"/>
+                <w:left w:space="0" w:sz="0" w:val="nil"/>
+                <w:bottom w:space="0" w:sz="0" w:val="nil"/>
+                <w:right w:space="0" w:sz="0" w:val="nil"/>
+                <w:between w:space="0" w:sz="0" w:val="nil"/>
+              </w:pBdr>
+              <w:shd w:fill="auto" w:val="clear"/>
+              <w:spacing w:after="0" w:before="0" w:line="240" w:lineRule="auto"/>
+              <w:ind w:left="0" w:right="0" w:firstLine="0"/>
+              <w:contextualSpacing w:val="0"/>
+              <w:jc w:val="left"/>
+              <w:rPr/>
+            </w:pPr>
+            <w:r>
+              <w:rPr>
+                <w:rtl w:val="0"/>
+              </w:rPr>
+              <w:t xml:space="preserve">Use search on a tv show api by title</w:t>
+            </w:r>
+          </w:p>
+        </w:tc>
+        <w:tc>
+          <w:tcPr>
+            <w:shd w:fill="auto" w:val="clear"/>
+            <w:tcMar>
+              <w:top w:w="100.0" w:type="dxa"/>
+              <w:left w:w="100.0" w:type="dxa"/>
+              <w:bottom w:w="100.0" w:type="dxa"/>
+              <w:right w:w="100.0" w:type="dxa"/>
+            </w:tcMar>
+            <w:vAlign w:val="top"/>
+          </w:tcPr>
+          <w:p>
+            <w:pPr>
+              <w:keepNext w:val="0"/>
+              <w:keepLines w:val="0"/>
+              <w:widowControl w:val="0"/>
+              <w:pBdr>
+                <w:top w:space="0" w:sz="0" w:val="nil"/>
+                <w:left w:space="0" w:sz="0" w:val="nil"/>
+                <w:bottom w:space="0" w:sz="0" w:val="nil"/>
+                <w:right w:space="0" w:sz="0" w:val="nil"/>
+                <w:between w:space="0" w:sz="0" w:val="nil"/>
+              </w:pBdr>
+              <w:shd w:fill="auto" w:val="clear"/>
+              <w:spacing w:after="0" w:before="0" w:line="240" w:lineRule="auto"/>
+              <w:ind w:left="0" w:right="0" w:firstLine="0"/>
+              <w:contextualSpacing w:val="0"/>
+              <w:jc w:val="left"/>
+              <w:rPr/>
+            </w:pPr>
+            <w:r>
+              <w:rPr>
+                <w:rtl w:val="0"/>
+              </w:rPr>
+              <w:t xml:space="preserve">Pass</w:t>
+            </w:r>
+          </w:p>
+        </w:tc>
+      </w:tr>
+      <w:tr>
+        <w:tc>
+          <w:tcPr>
+            <w:shd w:fill="auto" w:val="clear"/>
+            <w:tcMar>
+              <w:top w:w="100.0" w:type="dxa"/>
+              <w:left w:w="100.0" w:type="dxa"/>
+              <w:bottom w:w="100.0" w:type="dxa"/>
+              <w:right w:w="100.0" w:type="dxa"/>
+            </w:tcMar>
+            <w:vAlign w:val="top"/>
+          </w:tcPr>
+          <w:p>
+            <w:pPr>
+              <w:keepNext w:val="0"/>
+              <w:keepLines w:val="0"/>
+              <w:widowControl w:val="0"/>
+              <w:pBdr>
+                <w:top w:space="0" w:sz="0" w:val="nil"/>
+                <w:left w:space="0" w:sz="0" w:val="nil"/>
+                <w:bottom w:space="0" w:sz="0" w:val="nil"/>
+                <w:right w:space="0" w:sz="0" w:val="nil"/>
+                <w:between w:space="0" w:sz="0" w:val="nil"/>
+              </w:pBdr>
+              <w:shd w:fill="auto" w:val="clear"/>
+              <w:spacing w:after="0" w:before="0" w:line="240" w:lineRule="auto"/>
+              <w:ind w:left="0" w:right="0" w:firstLine="0"/>
+              <w:contextualSpacing w:val="0"/>
+              <w:jc w:val="left"/>
+              <w:rPr/>
+            </w:pPr>
+            <w:r>
+              <w:rPr>
+                <w:rtl w:val="0"/>
+              </w:rPr>
+              <w:t xml:space="preserve">A user can see the details of the tv show</w:t>
+            </w:r>
+          </w:p>
+        </w:tc>
+        <w:tc>
+          <w:tcPr>
+            <w:shd w:fill="auto" w:val="clear"/>
+            <w:tcMar>
+              <w:top w:w="100.0" w:type="dxa"/>
+              <w:left w:w="100.0" w:type="dxa"/>
+              <w:bottom w:w="100.0" w:type="dxa"/>
+              <w:right w:w="100.0" w:type="dxa"/>
+            </w:tcMar>
+            <w:vAlign w:val="top"/>
+          </w:tcPr>
+          <w:p>
+            <w:pPr>
+              <w:widowControl w:val="0"/>
+              <w:spacing w:line="240" w:lineRule="auto"/>
+              <w:contextualSpacing w:val="0"/>
+              <w:rPr/>
+            </w:pPr>
+            <w:r>
+              <w:rPr>
+                <w:rtl w:val="0"/>
+              </w:rPr>
+              <w:t xml:space="preserve">Fail</w:t>
+            </w:r>
+          </w:p>
+        </w:tc>
+        <w:tc>
+          <w:tcPr>
+            <w:shd w:fill="auto" w:val="clear"/>
+            <w:tcMar>
+              <w:top w:w="100.0" w:type="dxa"/>
+              <w:left w:w="100.0" w:type="dxa"/>
+              <w:bottom w:w="100.0" w:type="dxa"/>
+              <w:right w:w="100.0" w:type="dxa"/>
+            </w:tcMar>
+            <w:vAlign w:val="top"/>
+          </w:tcPr>
+          <w:p>
+            <w:pPr>
+              <w:keepNext w:val="0"/>
+              <w:keepLines w:val="0"/>
+              <w:widowControl w:val="0"/>
+              <w:pBdr>
+                <w:top w:space="0" w:sz="0" w:val="nil"/>
+                <w:left w:space="0" w:sz="0" w:val="nil"/>
+                <w:bottom w:space="0" w:sz="0" w:val="nil"/>
+                <w:right w:space="0" w:sz="0" w:val="nil"/>
+                <w:between w:space="0" w:sz="0" w:val="nil"/>
+              </w:pBdr>
+              <w:shd w:fill="auto" w:val="clear"/>
+              <w:spacing w:after="0" w:before="0" w:line="240" w:lineRule="auto"/>
+              <w:ind w:left="0" w:right="0" w:firstLine="0"/>
+              <w:contextualSpacing w:val="0"/>
+              <w:jc w:val="left"/>
+              <w:rPr/>
+            </w:pPr>
+            <w:r>
+              <w:rPr>
+                <w:rtl w:val="0"/>
+              </w:rPr>
+              <w:t xml:space="preserve">Create a details button to show the details</w:t>
+            </w:r>
+          </w:p>
+        </w:tc>
+        <w:tc>
+          <w:tcPr>
+            <w:shd w:fill="auto" w:val="clear"/>
+            <w:tcMar>
+              <w:top w:w="100.0" w:type="dxa"/>
+              <w:left w:w="100.0" w:type="dxa"/>
+              <w:bottom w:w="100.0" w:type="dxa"/>
+              <w:right w:w="100.0" w:type="dxa"/>
+            </w:tcMar>
+            <w:vAlign w:val="top"/>
+          </w:tcPr>
+          <w:p>
+            <w:pPr>
+              <w:widowControl w:val="0"/>
+              <w:spacing w:line="240" w:lineRule="auto"/>
+              <w:contextualSpacing w:val="0"/>
+              <w:rPr/>
+            </w:pPr>
+            <w:r>
+              <w:rPr>
+                <w:rtl w:val="0"/>
+              </w:rPr>
+              <w:t xml:space="preserve">Pass</w:t>
+            </w:r>
+          </w:p>
+        </w:tc>
+      </w:tr>
+      <w:tr>
+        <w:tc>
+          <w:tcPr>
+            <w:shd w:fill="auto" w:val="clear"/>
+            <w:tcMar>
+              <w:top w:w="100.0" w:type="dxa"/>
+              <w:left w:w="100.0" w:type="dxa"/>
+              <w:bottom w:w="100.0" w:type="dxa"/>
+              <w:right w:w="100.0" w:type="dxa"/>
+            </w:tcMar>
+            <w:vAlign w:val="top"/>
+          </w:tcPr>
+          <w:p>
+            <w:pPr>
+              <w:keepNext w:val="0"/>
+              <w:keepLines w:val="0"/>
+              <w:widowControl w:val="0"/>
+              <w:pBdr>
+                <w:top w:space="0" w:sz="0" w:val="nil"/>
+                <w:left w:space="0" w:sz="0" w:val="nil"/>
+                <w:bottom w:space="0" w:sz="0" w:val="nil"/>
+                <w:right w:space="0" w:sz="0" w:val="nil"/>
+                <w:between w:space="0" w:sz="0" w:val="nil"/>
+              </w:pBdr>
+              <w:shd w:fill="auto" w:val="clear"/>
+              <w:spacing w:after="0" w:before="0" w:line="240" w:lineRule="auto"/>
+              <w:ind w:left="0" w:right="0" w:firstLine="0"/>
+              <w:contextualSpacing w:val="0"/>
+              <w:jc w:val="left"/>
+              <w:rPr/>
+            </w:pPr>
+            <w:r>
+              <w:rPr>
+                <w:rtl w:val="0"/>
+              </w:rPr>
+              <w:t xml:space="preserve">A user can see the Imdb rate </w:t>
+            </w:r>
+          </w:p>
+        </w:tc>
+        <w:tc>
+          <w:tcPr>
+            <w:shd w:fill="auto" w:val="clear"/>
+            <w:tcMar>
+              <w:top w:w="100.0" w:type="dxa"/>
+              <w:left w:w="100.0" w:type="dxa"/>
+              <w:bottom w:w="100.0" w:type="dxa"/>
+              <w:right w:w="100.0" w:type="dxa"/>
+            </w:tcMar>
+            <w:vAlign w:val="top"/>
+          </w:tcPr>
+          <w:p>
+            <w:pPr>
+              <w:widowControl w:val="0"/>
+              <w:spacing w:line="240" w:lineRule="auto"/>
+              <w:contextualSpacing w:val="0"/>
+              <w:rPr/>
+            </w:pPr>
+            <w:r>
+              <w:rPr>
+                <w:rtl w:val="0"/>
+              </w:rPr>
+              <w:t xml:space="preserve">Fail</w:t>
+            </w:r>
+          </w:p>
+        </w:tc>
+        <w:tc>
+          <w:tcPr>
+            <w:shd w:fill="auto" w:val="clear"/>
+            <w:tcMar>
+              <w:top w:w="100.0" w:type="dxa"/>
+              <w:left w:w="100.0" w:type="dxa"/>
+              <w:bottom w:w="100.0" w:type="dxa"/>
+              <w:right w:w="100.0" w:type="dxa"/>
+            </w:tcMar>
+            <w:vAlign w:val="top"/>
+          </w:tcPr>
+          <w:p>
+            <w:pPr>
+              <w:keepNext w:val="0"/>
+              <w:keepLines w:val="0"/>
+              <w:widowControl w:val="0"/>
+              <w:pBdr>
+                <w:top w:space="0" w:sz="0" w:val="nil"/>
+                <w:left w:space="0" w:sz="0" w:val="nil"/>
+                <w:bottom w:space="0" w:sz="0" w:val="nil"/>
+                <w:right w:space="0" w:sz="0" w:val="nil"/>
+                <w:between w:space="0" w:sz="0" w:val="nil"/>
+              </w:pBdr>
+              <w:shd w:fill="auto" w:val="clear"/>
+              <w:spacing w:after="0" w:before="0" w:line="240" w:lineRule="auto"/>
+              <w:ind w:left="0" w:right="0" w:firstLine="0"/>
+              <w:contextualSpacing w:val="0"/>
+              <w:jc w:val="left"/>
+              <w:rPr/>
+            </w:pPr>
+            <w:r>
+              <w:rPr>
+                <w:rtl w:val="0"/>
+              </w:rPr>
+              <w:t xml:space="preserve">Use a imdb api the show the rate of tv show on the details page </w:t>
+            </w:r>
+          </w:p>
+        </w:tc>
+        <w:tc>
+          <w:tcPr>
+            <w:shd w:fill="auto" w:val="clear"/>
+            <w:tcMar>
+              <w:top w:w="100.0" w:type="dxa"/>
+              <w:left w:w="100.0" w:type="dxa"/>
+              <w:bottom w:w="100.0" w:type="dxa"/>
+              <w:right w:w="100.0" w:type="dxa"/>
+            </w:tcMar>
+            <w:vAlign w:val="top"/>
+          </w:tcPr>
+          <w:p>
+            <w:pPr>
+              <w:widowControl w:val="0"/>
+              <w:spacing w:line="240" w:lineRule="auto"/>
+              <w:contextualSpacing w:val="0"/>
+              <w:rPr/>
+            </w:pPr>
+            <w:r>
+              <w:rPr>
+                <w:rtl w:val="0"/>
+              </w:rPr>
+              <w:t xml:space="preserve">Pass</w:t>
+            </w:r>
+          </w:p>
+        </w:tc>
+      </w:tr>
+      <w:tr>
+        <w:tc>
+          <w:tcPr>
+            <w:shd w:fill="auto" w:val="clear"/>
+            <w:tcMar>
+              <w:top w:w="100.0" w:type="dxa"/>
+              <w:left w:w="100.0" w:type="dxa"/>
+              <w:bottom w:w="100.0" w:type="dxa"/>
+              <w:right w:w="100.0" w:type="dxa"/>
+            </w:tcMar>
+            <w:vAlign w:val="top"/>
+          </w:tcPr>
+          <w:p>
+            <w:pPr>
+              <w:keepNext w:val="0"/>
+              <w:keepLines w:val="0"/>
+              <w:widowControl w:val="0"/>
+              <w:pBdr>
+                <w:top w:space="0" w:sz="0" w:val="nil"/>
+                <w:left w:space="0" w:sz="0" w:val="nil"/>
+                <w:bottom w:space="0" w:sz="0" w:val="nil"/>
+                <w:right w:space="0" w:sz="0" w:val="nil"/>
+                <w:between w:space="0" w:sz="0" w:val="nil"/>
+              </w:pBdr>
+              <w:shd w:fill="auto" w:val="clear"/>
+              <w:spacing w:after="0" w:before="0" w:line="240" w:lineRule="auto"/>
+              <w:ind w:left="0" w:right="0" w:firstLine="0"/>
+              <w:contextualSpacing w:val="0"/>
+              <w:jc w:val="left"/>
+              <w:rPr/>
+            </w:pPr>
+            <w:r>
+              <w:rPr>
+                <w:rtl w:val="0"/>
+              </w:rPr>
+              <w:t xml:space="preserve">A use can see the tv show is still running</w:t>
+            </w:r>
+          </w:p>
+        </w:tc>
+        <w:tc>
+          <w:tcPr>
+            <w:shd w:fill="auto" w:val="clear"/>
+            <w:tcMar>
+              <w:top w:w="100.0" w:type="dxa"/>
+              <w:left w:w="100.0" w:type="dxa"/>
+              <w:bottom w:w="100.0" w:type="dxa"/>
+              <w:right w:w="100.0" w:type="dxa"/>
+            </w:tcMar>
+            <w:vAlign w:val="top"/>
+          </w:tcPr>
+          <w:p>
+            <w:pPr>
+              <w:widowControl w:val="0"/>
+              <w:spacing w:line="240" w:lineRule="auto"/>
+              <w:contextualSpacing w:val="0"/>
+              <w:rPr/>
+            </w:pPr>
+            <w:r>
+              <w:rPr>
+                <w:rtl w:val="0"/>
+              </w:rPr>
+              <w:t xml:space="preserve">Fail</w:t>
+            </w:r>
+          </w:p>
+        </w:tc>
+        <w:tc>
+          <w:tcPr>
+            <w:shd w:fill="auto" w:val="clear"/>
+            <w:tcMar>
+              <w:top w:w="100.0" w:type="dxa"/>
+              <w:left w:w="100.0" w:type="dxa"/>
+              <w:bottom w:w="100.0" w:type="dxa"/>
+              <w:right w:w="100.0" w:type="dxa"/>
+            </w:tcMar>
+            <w:vAlign w:val="top"/>
+          </w:tcPr>
+          <w:p>
+            <w:pPr>
+              <w:keepNext w:val="0"/>
+              <w:keepLines w:val="0"/>
+              <w:widowControl w:val="0"/>
+              <w:pBdr>
+                <w:top w:space="0" w:sz="0" w:val="nil"/>
+                <w:left w:space="0" w:sz="0" w:val="nil"/>
+                <w:bottom w:space="0" w:sz="0" w:val="nil"/>
+                <w:right w:space="0" w:sz="0" w:val="nil"/>
+                <w:between w:space="0" w:sz="0" w:val="nil"/>
+              </w:pBdr>
+              <w:shd w:fill="auto" w:val="clear"/>
+              <w:spacing w:after="0" w:before="0" w:line="240" w:lineRule="auto"/>
+              <w:ind w:left="0" w:right="0" w:firstLine="0"/>
+              <w:contextualSpacing w:val="0"/>
+              <w:jc w:val="left"/>
+              <w:rPr/>
+            </w:pPr>
+            <w:r>
+              <w:rPr>
+                <w:rtl w:val="0"/>
+              </w:rPr>
+              <w:t xml:space="preserve">Create a section to show the channel and the day when the tv show is running</w:t>
+            </w:r>
+          </w:p>
+        </w:tc>
+        <w:tc>
+          <w:tcPr>
+            <w:shd w:fill="auto" w:val="clear"/>
+            <w:tcMar>
+              <w:top w:w="100.0" w:type="dxa"/>
+              <w:left w:w="100.0" w:type="dxa"/>
+              <w:bottom w:w="100.0" w:type="dxa"/>
+              <w:right w:w="100.0" w:type="dxa"/>
+            </w:tcMar>
+            <w:vAlign w:val="top"/>
+          </w:tcPr>
+          <w:p>
+            <w:pPr>
+              <w:widowControl w:val="0"/>
+              <w:spacing w:line="240" w:lineRule="auto"/>
+              <w:contextualSpacing w:val="0"/>
+              <w:rPr/>
+            </w:pPr>
+            <w:r>
+              <w:rPr>
+                <w:rtl w:val="0"/>
+              </w:rPr>
+              <w:t xml:space="preserve">Pass</w:t>
+            </w:r>
+          </w:p>
+        </w:tc>
+      </w:tr>
+      <w:tr>
+        <w:tc>
+          <w:tcPr>
+            <w:shd w:fill="auto" w:val="clear"/>
+            <w:tcMar>
+              <w:top w:w="100.0" w:type="dxa"/>
+              <w:left w:w="100.0" w:type="dxa"/>
+              <w:bottom w:w="100.0" w:type="dxa"/>
+              <w:right w:w="100.0" w:type="dxa"/>
+            </w:tcMar>
+            <w:vAlign w:val="top"/>
+          </w:tcPr>
+          <w:p>
+            <w:pPr>
+              <w:keepNext w:val="0"/>
+              <w:keepLines w:val="0"/>
+              <w:widowControl w:val="0"/>
+              <w:pBdr>
+                <w:top w:space="0" w:sz="0" w:val="nil"/>
+                <w:left w:space="0" w:sz="0" w:val="nil"/>
+                <w:bottom w:space="0" w:sz="0" w:val="nil"/>
+                <w:right w:space="0" w:sz="0" w:val="nil"/>
+                <w:between w:space="0" w:sz="0" w:val="nil"/>
+              </w:pBdr>
+              <w:shd w:fill="auto" w:val="clear"/>
+              <w:spacing w:after="0" w:before="0" w:line="240" w:lineRule="auto"/>
+              <w:ind w:left="0" w:right="0" w:firstLine="0"/>
+              <w:contextualSpacing w:val="0"/>
+              <w:jc w:val="left"/>
+              <w:rPr/>
+            </w:pPr>
+            <w:r>
+              <w:rPr>
+                <w:rtl w:val="0"/>
+              </w:rPr>
+              <w:t xml:space="preserve">A use can see a bigger size of the poster</w:t>
+            </w:r>
+          </w:p>
+        </w:tc>
+        <w:tc>
+          <w:tcPr>
+            <w:shd w:fill="auto" w:val="clear"/>
+            <w:tcMar>
+              <w:top w:w="100.0" w:type="dxa"/>
+              <w:left w:w="100.0" w:type="dxa"/>
+              <w:bottom w:w="100.0" w:type="dxa"/>
+              <w:right w:w="100.0" w:type="dxa"/>
+            </w:tcMar>
+            <w:vAlign w:val="top"/>
+          </w:tcPr>
+          <w:p>
+            <w:pPr>
+              <w:widowControl w:val="0"/>
+              <w:spacing w:line="240" w:lineRule="auto"/>
+              <w:contextualSpacing w:val="0"/>
+              <w:rPr/>
+            </w:pPr>
+            <w:r>
+              <w:rPr>
+                <w:rtl w:val="0"/>
+              </w:rPr>
+              <w:t xml:space="preserve">Fail</w:t>
+            </w:r>
+          </w:p>
+        </w:tc>
+        <w:tc>
+          <w:tcPr>
+            <w:shd w:fill="auto" w:val="clear"/>
+            <w:tcMar>
+              <w:top w:w="100.0" w:type="dxa"/>
+              <w:left w:w="100.0" w:type="dxa"/>
+              <w:bottom w:w="100.0" w:type="dxa"/>
+              <w:right w:w="100.0" w:type="dxa"/>
+            </w:tcMar>
+            <w:vAlign w:val="top"/>
+          </w:tcPr>
+          <w:p>
+            <w:pPr>
+              <w:keepNext w:val="0"/>
+              <w:keepLines w:val="0"/>
+              <w:widowControl w:val="0"/>
+              <w:pBdr>
+                <w:top w:space="0" w:sz="0" w:val="nil"/>
+                <w:left w:space="0" w:sz="0" w:val="nil"/>
+                <w:bottom w:space="0" w:sz="0" w:val="nil"/>
+                <w:right w:space="0" w:sz="0" w:val="nil"/>
+                <w:between w:space="0" w:sz="0" w:val="nil"/>
+              </w:pBdr>
+              <w:shd w:fill="auto" w:val="clear"/>
+              <w:spacing w:after="0" w:before="0" w:line="240" w:lineRule="auto"/>
+              <w:ind w:left="0" w:right="0" w:firstLine="0"/>
+              <w:contextualSpacing w:val="0"/>
+              <w:jc w:val="left"/>
+              <w:rPr/>
+            </w:pPr>
+            <w:r>
+              <w:rPr>
+                <w:rtl w:val="0"/>
+              </w:rPr>
+              <w:t xml:space="preserve">Use different size setting on the details page</w:t>
+            </w:r>
+          </w:p>
+        </w:tc>
+        <w:tc>
+          <w:tcPr>
+            <w:shd w:fill="auto" w:val="clear"/>
+            <w:tcMar>
+              <w:top w:w="100.0" w:type="dxa"/>
+              <w:left w:w="100.0" w:type="dxa"/>
+              <w:bottom w:w="100.0" w:type="dxa"/>
+              <w:right w:w="100.0" w:type="dxa"/>
+            </w:tcMar>
+            <w:vAlign w:val="top"/>
+          </w:tcPr>
+          <w:p>
+            <w:pPr>
+              <w:widowControl w:val="0"/>
+              <w:spacing w:line="240" w:lineRule="auto"/>
+              <w:contextualSpacing w:val="0"/>
+              <w:rPr/>
+            </w:pPr>
+            <w:r>
+              <w:rPr>
+                <w:rtl w:val="0"/>
+              </w:rPr>
+              <w:t xml:space="preserve">Pass</w:t>
+            </w:r>
+          </w:p>
+        </w:tc>
+      </w:tr>
+    </w:tbl>
+    <w:p>
+      <w:pPr>
+        <w:contextualSpacing w:val="0"/>
+        <w:jc w:val="left"/>
+        <w:rPr/>
+      </w:pPr>
+      <w:r>
+        <w:rPr>
+          <w:rtl w:val="0"/>
+        </w:rPr>
+      </w:r>
+    </w:p>
+    <w:p>
+      <w:pPr>
+        <w:contextualSpacing w:val="0"/>
+        <w:jc w:val="left"/>
+        <w:rPr/>
+      </w:pPr>
+      <w:r>
+        <w:rPr>
+          <w:rtl w:val="0"/>
+        </w:rPr>
+      </w:r>
+    </w:p>
+    <w:p>
+      <w:pPr>
+        <w:contextualSpacing w:val="0"/>
+        <w:jc w:val="left"/>
+        <w:rPr/>
+      </w:pPr>
+      <w:r>
+        <w:rPr>
+          <w:rtl w:val="0"/>
+        </w:rPr>
+      </w:r>
+    </w:p>
+    <w:p>
+      <w:pPr>
+        <w:contextualSpacing w:val="0"/>
+        <w:jc w:val="left"/>
+        <w:rPr/>
+      </w:pPr>
+      <w:r>
+        <w:rPr>
+          <w:rtl w:val="0"/>
+        </w:rPr>
+      </w:r>
+    </w:p>
+    <w:p>
+      <w:pPr>
+        <w:contextualSpacing w:val="0"/>
+        <w:jc w:val="left"/>
+        <w:rPr/>
+      </w:pPr>
+      <w:r>
+        <w:rPr>
+          <w:rtl w:val="0"/>
+        </w:rPr>
+      </w:r>
+    </w:p>
+    <w:p>
+      <w:pPr>
+        <w:contextualSpacing w:val="0"/>
+        <w:jc w:val="left"/>
+        <w:rPr/>
+      </w:pPr>
+      <w:r>
+        <w:rPr>
+          <w:rtl w:val="0"/>
+        </w:rPr>
+      </w:r>
+    </w:p>
+    <w:p>
+      <w:pPr>
+        <w:contextualSpacing w:val="0"/>
+        <w:jc w:val="left"/>
+        <w:rPr/>
+      </w:pPr>
+      <w:r>
+        <w:rPr>
+          <w:rtl w:val="0"/>
+        </w:rPr>
+      </w:r>
+    </w:p>
+    <w:p>
+      <w:pPr>
+        <w:contextualSpacing w:val="0"/>
+        <w:jc w:val="left"/>
+        <w:rPr/>
+      </w:pPr>
+      <w:r>
+        <w:rPr>
+          <w:rtl w:val="0"/>
+        </w:rPr>
+      </w:r>
+    </w:p>
+    <w:p>
+      <w:pPr>
+        <w:contextualSpacing w:val="0"/>
+        <w:jc w:val="left"/>
+        <w:rPr/>
+      </w:pPr>
+      <w:r>
+        <w:rPr>
+          <w:rtl w:val="0"/>
+        </w:rPr>
+      </w:r>
+    </w:p>
+    <w:p>
+      <w:pPr>
+        <w:contextualSpacing w:val="0"/>
+        <w:jc w:val="left"/>
+        <w:rPr/>
+      </w:pPr>
+      <w:r>
+        <w:rPr>
+          <w:rtl w:val="0"/>
+        </w:rPr>
+      </w:r>
+    </w:p>
+    <w:p>
+      <w:pPr>
+        <w:contextualSpacing w:val="0"/>
+        <w:jc w:val="left"/>
+        <w:rPr/>
+      </w:pPr>
+      <w:r>
+        <w:rPr>
+          <w:rtl w:val="0"/>
+        </w:rPr>
+      </w:r>
+    </w:p>
+    <w:p>
+      <w:pPr>
+        <w:contextualSpacing w:val="0"/>
+        <w:jc w:val="left"/>
+        <w:rPr/>
+      </w:pPr>
+      <w:r>
+        <w:rPr>
+          <w:rtl w:val="0"/>
+        </w:rPr>
+      </w:r>
+    </w:p>
+    <w:p>
+      <w:pPr>
+        <w:contextualSpacing w:val="0"/>
+        <w:jc w:val="left"/>
+        <w:rPr/>
+      </w:pPr>
+      <w:r>
+        <w:rPr>
+          <w:rtl w:val="0"/>
+        </w:rPr>
+      </w:r>
+    </w:p>
+    <w:p>
+      <w:pPr>
+        <w:contextualSpacing w:val="0"/>
+        <w:jc w:val="left"/>
+        <w:rPr/>
+      </w:pPr>
+      <w:r>
+        <w:rPr>
+          <w:rtl w:val="0"/>
+        </w:rPr>
+        <w:t xml:space="preserve">P18 Demonstration of testing</w:t>
+      </w:r>
+    </w:p>
+    <w:p>
+      <w:pPr>
+        <w:contextualSpacing w:val="0"/>
+        <w:jc w:val="left"/>
+        <w:rPr/>
+      </w:pPr>
+      <w:r>
+        <w:rPr>
+          <w:rtl w:val="0"/>
+        </w:rPr>
+      </w:r>
+    </w:p>
+    <w:p>
+      <w:pPr>
+        <w:contextualSpacing w:val="0"/>
+        <w:jc w:val="left"/>
+        <w:rPr/>
+      </w:pPr>
+      <w:r>
+        <w:rPr>
+          <w:rtl w:val="0"/>
+        </w:rPr>
+        <w:t xml:space="preserve">-example of the code</w:t>
+        <w:tab/>
+        <w:tab/>
+        <w:tab/>
+        <w:tab/>
+        <w:tab/>
+        <w:t xml:space="preserve">-example of the corrected code</w:t>
+      </w:r>
+    </w:p>
+    <w:p>
+      <w:pPr>
+        <w:contextualSpacing w:val="0"/>
+        <w:jc w:val="left"/>
+        <w:rPr/>
+      </w:pPr>
+      <w:r>
+        <w:rPr>
+          <w:rtl w:val="0"/>
+        </w:rPr>
+      </w:r>
+      <w:r>
+        <w:drawing>
+          <wp:anchor allowOverlap="1" behindDoc="0" distB="114300" distT="114300" distL="114300" distR="114300" hidden="0" layoutInCell="1" locked="0" relativeHeight="0" simplePos="0">
+            <wp:simplePos x="0" y="0"/>
+            <wp:positionH relativeFrom="margin">
+              <wp:posOffset>2847975</wp:posOffset>
+            </wp:positionH>
+            <wp:positionV relativeFrom="paragraph">
+              <wp:posOffset>133350</wp:posOffset>
+            </wp:positionV>
+            <wp:extent cx="2928207" cy="5295900"/>
+            <wp:effectExtent b="0" l="0" r="0" t="0"/>
+            <wp:wrapTopAndBottom distB="114300" distT="114300"/>
+            <wp:docPr descr="Screen Shot 2017-10-01 at 11.34.00.png" id="21" name="image46.png"/>
+            <a:graphic>
+              <a:graphicData uri="http://schemas.openxmlformats.org/drawingml/2006/picture">
+                <pic:pic>
+                  <pic:nvPicPr>
+                    <pic:cNvPr descr="Screen Shot 2017-10-01 at 11.34.00.png" id="0" name="image46.png"/>
+                    <pic:cNvPicPr preferRelativeResize="0"/>
+                  </pic:nvPicPr>
+                  <pic:blipFill>
+                    <a:blip r:embed="rId27"/>
+                    <a:srcRect b="0" l="0" r="0" t="0"/>
+                    <a:stretch>
+                      <a:fillRect/>
+                    </a:stretch>
+                  </pic:blipFill>
+                  <pic:spPr>
+                    <a:xfrm>
+                      <a:off x="0" y="0"/>
+                      <a:ext cx="2928207" cy="5295900"/>
+                    </a:xfrm>
+                    <a:prstGeom prst="rect"/>
+                    <a:ln/>
+                  </pic:spPr>
+                </pic:pic>
+              </a:graphicData>
+            </a:graphic>
+          </wp:anchor>
+        </w:drawing>
+      </w:r>
+      <w:r>
+        <w:drawing>
+          <wp:anchor allowOverlap="1" behindDoc="0" distB="114300" distT="114300" distL="114300" distR="114300" hidden="0" layoutInCell="1" locked="0" relativeHeight="0" simplePos="0">
+            <wp:simplePos x="0" y="0"/>
+            <wp:positionH relativeFrom="margin">
+              <wp:posOffset>-428624</wp:posOffset>
+            </wp:positionH>
+            <wp:positionV relativeFrom="paragraph">
+              <wp:posOffset>133350</wp:posOffset>
+            </wp:positionV>
+            <wp:extent cx="3188816" cy="5291138"/>
+            <wp:effectExtent b="0" l="0" r="0" t="0"/>
+            <wp:wrapTopAndBottom distB="114300" distT="114300"/>
+            <wp:docPr descr="Screen Shot 2017-10-01 at 11.36.46.png" id="13" name="image27.png"/>
+            <a:graphic>
+              <a:graphicData uri="http://schemas.openxmlformats.org/drawingml/2006/picture">
+                <pic:pic>
+                  <pic:nvPicPr>
+                    <pic:cNvPr descr="Screen Shot 2017-10-01 at 11.36.46.png" id="0" name="image27.png"/>
+                    <pic:cNvPicPr preferRelativeResize="0"/>
+                  </pic:nvPicPr>
+                  <pic:blipFill>
+                    <a:blip r:embed="rId28"/>
+                    <a:srcRect b="0" l="0" r="0" t="0"/>
+                    <a:stretch>
+                      <a:fillRect/>
+                    </a:stretch>
+                  </pic:blipFill>
+                  <pic:spPr>
+                    <a:xfrm>
+                      <a:off x="0" y="0"/>
+                      <a:ext cx="3188816" cy="5291138"/>
+                    </a:xfrm>
+                    <a:prstGeom prst="rect"/>
+                    <a:ln/>
+                  </pic:spPr>
+                </pic:pic>
+              </a:graphicData>
+            </a:graphic>
+          </wp:anchor>
+        </w:drawing>
+      </w:r>
+    </w:p>
+    <w:p>
+      <w:pPr>
+        <w:contextualSpacing w:val="0"/>
+        <w:jc w:val="left"/>
+        <w:rPr/>
+      </w:pPr>
+      <w:r>
+        <w:rPr>
+          <w:rtl w:val="0"/>
+        </w:rPr>
+      </w:r>
+      <w:r>
+        <w:drawing>
+          <wp:anchor allowOverlap="1" behindDoc="0" distB="114300" distT="114300" distL="114300" distR="114300" hidden="0" layoutInCell="1" locked="0" relativeHeight="0" simplePos="0">
+            <wp:simplePos x="0" y="0"/>
+            <wp:positionH relativeFrom="margin">
+              <wp:posOffset>-533399</wp:posOffset>
+            </wp:positionH>
+            <wp:positionV relativeFrom="paragraph">
+              <wp:posOffset>0</wp:posOffset>
+            </wp:positionV>
+            <wp:extent cx="3396437" cy="4338638"/>
+            <wp:effectExtent b="0" l="0" r="0" t="0"/>
+            <wp:wrapTopAndBottom distB="114300" distT="114300"/>
+            <wp:docPr descr="Screen Shot 2017-10-01 at 11.40.42.png" id="17" name="image42.png"/>
+            <a:graphic>
+              <a:graphicData uri="http://schemas.openxmlformats.org/drawingml/2006/picture">
+                <pic:pic>
+                  <pic:nvPicPr>
+                    <pic:cNvPr descr="Screen Shot 2017-10-01 at 11.40.42.png" id="0" name="image42.png"/>
+                    <pic:cNvPicPr preferRelativeResize="0"/>
+                  </pic:nvPicPr>
+                  <pic:blipFill>
+                    <a:blip r:embed="rId29"/>
+                    <a:srcRect b="0" l="0" r="0" t="0"/>
+                    <a:stretch>
+                      <a:fillRect/>
+                    </a:stretch>
+                  </pic:blipFill>
+                  <pic:spPr>
+                    <a:xfrm>
+                      <a:off x="0" y="0"/>
+                      <a:ext cx="3396437" cy="4338638"/>
+                    </a:xfrm>
+                    <a:prstGeom prst="rect"/>
+                    <a:ln/>
+                  </pic:spPr>
+                </pic:pic>
+              </a:graphicData>
+            </a:graphic>
+          </wp:anchor>
+        </w:drawing>
+      </w:r>
+      <w:r>
+        <w:drawing>
+          <wp:anchor allowOverlap="1" behindDoc="0" distB="114300" distT="114300" distL="114300" distR="114300" hidden="0" layoutInCell="1" locked="0" relativeHeight="0" simplePos="0">
+            <wp:simplePos x="0" y="0"/>
+            <wp:positionH relativeFrom="margin">
+              <wp:posOffset>3162300</wp:posOffset>
+            </wp:positionH>
+            <wp:positionV relativeFrom="paragraph">
+              <wp:posOffset>0</wp:posOffset>
+            </wp:positionV>
+            <wp:extent cx="3120501" cy="4343400"/>
+            <wp:effectExtent b="0" l="0" r="0" t="0"/>
+            <wp:wrapTopAndBottom distB="114300" distT="114300"/>
+            <wp:docPr descr="Screen Shot 2017-10-01 at 11.40.23.png" id="10" name="image24.png"/>
+            <a:graphic>
+              <a:graphicData uri="http://schemas.openxmlformats.org/drawingml/2006/picture">
+                <pic:pic>
+                  <pic:nvPicPr>
+                    <pic:cNvPr descr="Screen Shot 2017-10-01 at 11.40.23.png" id="0" name="image24.png"/>
+                    <pic:cNvPicPr preferRelativeResize="0"/>
+                  </pic:nvPicPr>
+                  <pic:blipFill>
+                    <a:blip r:embed="rId30"/>
+                    <a:srcRect b="0" l="0" r="0" t="0"/>
+                    <a:stretch>
+                      <a:fillRect/>
+                    </a:stretch>
+                  </pic:blipFill>
+                  <pic:spPr>
+                    <a:xfrm>
+                      <a:off x="0" y="0"/>
+                      <a:ext cx="3120501" cy="4343400"/>
+                    </a:xfrm>
+                    <a:prstGeom prst="rect"/>
+                    <a:ln/>
+                  </pic:spPr>
+                </pic:pic>
+              </a:graphicData>
+            </a:graphic>
+          </wp:anchor>
+        </w:drawing>
+      </w:r>
+    </w:p>
+    <w:p>
+      <w:pPr>
+        <w:contextualSpacing w:val="0"/>
+        <w:jc w:val="left"/>
+        <w:rPr/>
+      </w:pPr>
+      <w:r>
+        <w:rPr>
+          <w:rtl w:val="0"/>
+        </w:rPr>
+      </w:r>
+    </w:p>
+    <w:p>
+      <w:pPr>
+        <w:contextualSpacing w:val="0"/>
+        <w:jc w:val="left"/>
+        <w:rPr/>
+      </w:pPr>
+      <w:r>
+        <w:rPr>
+          <w:rtl w:val="0"/>
+        </w:rPr>
+      </w:r>
+    </w:p>
+    <w:p>
+      <w:pPr>
+        <w:contextualSpacing w:val="0"/>
+        <w:jc w:val="left"/>
+        <w:rPr/>
+      </w:pPr>
+      <w:r>
+        <w:rPr>
+          <w:rtl w:val="0"/>
+        </w:rPr>
+      </w:r>
+    </w:p>
+    <w:p>
+      <w:pPr>
+        <w:contextualSpacing w:val="0"/>
+        <w:jc w:val="left"/>
+        <w:rPr/>
+      </w:pPr>
+      <w:r>
+        <w:rPr>
+          <w:rtl w:val="0"/>
+        </w:rPr>
+      </w:r>
+    </w:p>
+    <w:p>
+      <w:pPr>
+        <w:contextualSpacing w:val="0"/>
+        <w:jc w:val="left"/>
+        <w:rPr/>
+      </w:pPr>
+      <w:r>
+        <w:rPr>
+          <w:rtl w:val="0"/>
+        </w:rPr>
+      </w:r>
+    </w:p>
+    <w:p>
+      <w:pPr>
+        <w:contextualSpacing w:val="0"/>
+        <w:jc w:val="left"/>
+        <w:rPr/>
+      </w:pPr>
+      <w:r>
+        <w:rPr>
+          <w:rtl w:val="0"/>
+        </w:rPr>
+      </w:r>
+    </w:p>
+    <w:p>
+      <w:pPr>
+        <w:contextualSpacing w:val="0"/>
+        <w:jc w:val="left"/>
+        <w:rPr/>
+      </w:pPr>
+      <w:r>
+        <w:rPr>
+          <w:rtl w:val="0"/>
+        </w:rPr>
+      </w:r>
+    </w:p>
+    <w:p>
+      <w:pPr>
+        <w:contextualSpacing w:val="0"/>
+        <w:jc w:val="left"/>
+        <w:rPr/>
+      </w:pPr>
+      <w:r>
+        <w:rPr>
+          <w:rtl w:val="0"/>
+        </w:rPr>
+      </w:r>
+    </w:p>
+    <w:p>
+      <w:pPr>
+        <w:contextualSpacing w:val="0"/>
+        <w:jc w:val="left"/>
+        <w:rPr/>
+      </w:pPr>
+      <w:r>
+        <w:rPr>
+          <w:rtl w:val="0"/>
+        </w:rPr>
+      </w:r>
+    </w:p>
+    <w:p>
+      <w:pPr>
+        <w:contextualSpacing w:val="0"/>
+        <w:jc w:val="left"/>
+        <w:rPr/>
+      </w:pPr>
+      <w:r>
+        <w:rPr>
+          <w:rtl w:val="0"/>
+        </w:rPr>
+      </w:r>
+    </w:p>
+    <w:p>
+      <w:pPr>
+        <w:contextualSpacing w:val="0"/>
+        <w:jc w:val="left"/>
+        <w:rPr/>
+      </w:pPr>
+      <w:r>
+        <w:rPr>
+          <w:rtl w:val="0"/>
+        </w:rPr>
+      </w:r>
+    </w:p>
+    <w:p>
+      <w:pPr>
+        <w:contextualSpacing w:val="0"/>
+        <w:jc w:val="left"/>
+        <w:rPr/>
+      </w:pPr>
+      <w:r>
+        <w:rPr>
+          <w:rtl w:val="0"/>
+        </w:rPr>
+      </w:r>
+    </w:p>
+    <w:p>
+      <w:pPr>
+        <w:contextualSpacing w:val="0"/>
+        <w:jc w:val="left"/>
+        <w:rPr/>
+      </w:pPr>
+      <w:r>
+        <w:rPr>
+          <w:rtl w:val="0"/>
+        </w:rPr>
+      </w:r>
+    </w:p>
+    <w:p>
+      <w:pPr>
+        <w:contextualSpacing w:val="0"/>
+        <w:jc w:val="left"/>
+        <w:rPr/>
+      </w:pPr>
+      <w:r>
+        <w:rPr>
+          <w:rtl w:val="0"/>
+        </w:rPr>
+      </w:r>
+    </w:p>
+    <w:p>
+      <w:pPr>
+        <w:contextualSpacing w:val="0"/>
+        <w:jc w:val="left"/>
+        <w:rPr/>
+      </w:pPr>
+      <w:r>
+        <w:rPr>
+          <w:rtl w:val="0"/>
+        </w:rPr>
+      </w:r>
+    </w:p>
+    <w:p>
+      <w:pPr>
+        <w:contextualSpacing w:val="0"/>
+        <w:jc w:val="left"/>
+        <w:rPr/>
+      </w:pPr>
       <w:r>
         <w:rPr>
           <w:rtl w:val="0"/>
@@ -1113,5 +3909,31 @@
       <w:szCs w:val="30"/>
     </w:rPr>
   </w:style>
+  <w:style w:type="table" w:styleId="Table1">
+    <w:basedOn w:val="TableNormal"/>
+    <w:tblPr>
+      <w:tblStyleRowBandSize w:val="1"/>
+      <w:tblStyleColBandSize w:val="1"/>
+      <w:tblCellMar>
+        <w:top w:w="100.0" w:type="dxa"/>
+        <w:left w:w="100.0" w:type="dxa"/>
+        <w:bottom w:w="100.0" w:type="dxa"/>
+        <w:right w:w="100.0" w:type="dxa"/>
+      </w:tblCellMar>
+    </w:tblPr>
+  </w:style>
+  <w:style w:type="table" w:styleId="Table2">
+    <w:basedOn w:val="TableNormal"/>
+    <w:tblPr>
+      <w:tblStyleRowBandSize w:val="1"/>
+      <w:tblStyleColBandSize w:val="1"/>
+      <w:tblCellMar>
+        <w:top w:w="100.0" w:type="dxa"/>
+        <w:left w:w="100.0" w:type="dxa"/>
+        <w:bottom w:w="100.0" w:type="dxa"/>
+        <w:right w:w="100.0" w:type="dxa"/>
+      </w:tblCellMar>
+    </w:tblPr>
+  </w:style>
 </w:styles>
 </file>
</xml_diff>